<commit_message>
debug & variations done
</commit_message>
<xml_diff>
--- a/lemanoirdudocteurgenius/apple2/manuel/Manuel.docx
+++ b/lemanoirdudocteurgenius/apple2/manuel/Manuel.docx
@@ -1035,7 +1035,14 @@
                 <w:rFonts w:ascii="Courier New" w:hAnsi="Courier New" w:cs="Courier New"/>
                 <w:lang w:val="en-US"/>
               </w:rPr>
-              <w:t>CASE*</w:t>
+              <w:t>CASE</w:t>
+            </w:r>
+            <w:r>
+              <w:rPr>
+                <w:rFonts w:ascii="Courier New" w:hAnsi="Courier New" w:cs="Courier New"/>
+                <w:lang w:val="en-US"/>
+              </w:rPr>
+              <w:t>*</w:t>
             </w:r>
           </w:p>
         </w:tc>
@@ -1121,27 +1128,6 @@
                 <w:rFonts w:ascii="Courier New" w:hAnsi="Courier New" w:cs="Courier New"/>
                 <w:lang w:val="en-US"/>
               </w:rPr>
-              <w:t>CLOSET</w:t>
-            </w:r>
-          </w:p>
-        </w:tc>
-        <w:tc>
-          <w:tcPr>
-            <w:tcW w:w="2266" w:type="dxa"/>
-          </w:tcPr>
-          <w:p>
-            <w:pPr>
-              <w:jc w:val="both"/>
-              <w:rPr>
-                <w:rFonts w:ascii="Courier New" w:hAnsi="Courier New" w:cs="Courier New"/>
-                <w:lang w:val="en-US"/>
-              </w:rPr>
-            </w:pPr>
-            <w:r>
-              <w:rPr>
-                <w:rFonts w:ascii="Courier New" w:hAnsi="Courier New" w:cs="Courier New"/>
-                <w:lang w:val="en-US"/>
-              </w:rPr>
               <w:t>CODE</w:t>
             </w:r>
           </w:p>
@@ -1164,6 +1150,27 @@
                 <w:lang w:val="en-US"/>
               </w:rPr>
               <w:t>DAGGER</w:t>
+            </w:r>
+          </w:p>
+        </w:tc>
+        <w:tc>
+          <w:tcPr>
+            <w:tcW w:w="2266" w:type="dxa"/>
+          </w:tcPr>
+          <w:p>
+            <w:pPr>
+              <w:jc w:val="both"/>
+              <w:rPr>
+                <w:rFonts w:ascii="Courier New" w:hAnsi="Courier New" w:cs="Courier New"/>
+                <w:lang w:val="en-US"/>
+              </w:rPr>
+            </w:pPr>
+            <w:r>
+              <w:rPr>
+                <w:rFonts w:ascii="Courier New" w:hAnsi="Courier New" w:cs="Courier New"/>
+                <w:lang w:val="en-US"/>
+              </w:rPr>
+              <w:t>DISCOVER</w:t>
             </w:r>
           </w:p>
         </w:tc>
@@ -1186,34 +1193,13 @@
                 <w:rFonts w:ascii="Courier New" w:hAnsi="Courier New" w:cs="Courier New"/>
                 <w:lang w:val="en-US"/>
               </w:rPr>
-              <w:t>DEPANN</w:t>
-            </w:r>
-          </w:p>
-        </w:tc>
-        <w:tc>
-          <w:tcPr>
-            <w:tcW w:w="2265" w:type="dxa"/>
-          </w:tcPr>
-          <w:p>
-            <w:pPr>
-              <w:jc w:val="both"/>
-              <w:rPr>
-                <w:rFonts w:ascii="Courier New" w:hAnsi="Courier New" w:cs="Courier New"/>
-                <w:lang w:val="en-US"/>
-              </w:rPr>
-            </w:pPr>
-            <w:r>
-              <w:rPr>
-                <w:rFonts w:ascii="Courier New" w:hAnsi="Courier New" w:cs="Courier New"/>
-                <w:lang w:val="en-US"/>
-              </w:rPr>
               <w:t>DOWN</w:t>
             </w:r>
           </w:p>
         </w:tc>
         <w:tc>
           <w:tcPr>
-            <w:tcW w:w="2266" w:type="dxa"/>
+            <w:tcW w:w="2265" w:type="dxa"/>
           </w:tcPr>
           <w:p>
             <w:pPr>
@@ -1250,6 +1236,27 @@
                 <w:lang w:val="en-US"/>
               </w:rPr>
               <w:t xml:space="preserve">EAST (E) </w:t>
+            </w:r>
+          </w:p>
+        </w:tc>
+        <w:tc>
+          <w:tcPr>
+            <w:tcW w:w="2266" w:type="dxa"/>
+          </w:tcPr>
+          <w:p>
+            <w:pPr>
+              <w:jc w:val="both"/>
+              <w:rPr>
+                <w:rFonts w:ascii="Courier New" w:hAnsi="Courier New" w:cs="Courier New"/>
+                <w:lang w:val="en-US"/>
+              </w:rPr>
+            </w:pPr>
+            <w:r>
+              <w:rPr>
+                <w:rFonts w:ascii="Courier New" w:hAnsi="Courier New" w:cs="Courier New"/>
+                <w:lang w:val="en-US"/>
+              </w:rPr>
+              <w:t>EMPTY</w:t>
             </w:r>
           </w:p>
         </w:tc>
@@ -1272,34 +1279,13 @@
                 <w:rFonts w:ascii="Courier New" w:hAnsi="Courier New" w:cs="Courier New"/>
                 <w:lang w:val="en-US"/>
               </w:rPr>
-              <w:t>EMPTY</w:t>
-            </w:r>
-          </w:p>
-        </w:tc>
-        <w:tc>
-          <w:tcPr>
-            <w:tcW w:w="2265" w:type="dxa"/>
-          </w:tcPr>
-          <w:p>
-            <w:pPr>
-              <w:jc w:val="both"/>
-              <w:rPr>
-                <w:rFonts w:ascii="Courier New" w:hAnsi="Courier New" w:cs="Courier New"/>
-                <w:lang w:val="en-US"/>
-              </w:rPr>
-            </w:pPr>
-            <w:r>
-              <w:rPr>
-                <w:rFonts w:ascii="Courier New" w:hAnsi="Courier New" w:cs="Courier New"/>
-                <w:lang w:val="en-US"/>
-              </w:rPr>
               <w:t>ENABLE</w:t>
             </w:r>
           </w:p>
         </w:tc>
         <w:tc>
           <w:tcPr>
-            <w:tcW w:w="2266" w:type="dxa"/>
+            <w:tcW w:w="2265" w:type="dxa"/>
           </w:tcPr>
           <w:p>
             <w:pPr>
@@ -1336,6 +1322,27 @@
                 <w:lang w:val="en-US"/>
               </w:rPr>
               <w:t>EXTINGUISH</w:t>
+            </w:r>
+          </w:p>
+        </w:tc>
+        <w:tc>
+          <w:tcPr>
+            <w:tcW w:w="2266" w:type="dxa"/>
+          </w:tcPr>
+          <w:p>
+            <w:pPr>
+              <w:jc w:val="both"/>
+              <w:rPr>
+                <w:rFonts w:ascii="Courier New" w:hAnsi="Courier New" w:cs="Courier New"/>
+                <w:lang w:val="en-US"/>
+              </w:rPr>
+            </w:pPr>
+            <w:r>
+              <w:rPr>
+                <w:rFonts w:ascii="Courier New" w:hAnsi="Courier New" w:cs="Courier New"/>
+                <w:lang w:val="en-US"/>
+              </w:rPr>
+              <w:t>FAUCET</w:t>
             </w:r>
           </w:p>
         </w:tc>
@@ -1358,28 +1365,28 @@
                 <w:rFonts w:ascii="Courier New" w:hAnsi="Courier New" w:cs="Courier New"/>
                 <w:lang w:val="en-US"/>
               </w:rPr>
+              <w:t>FILL</w:t>
+            </w:r>
+          </w:p>
+        </w:tc>
+        <w:tc>
+          <w:tcPr>
+            <w:tcW w:w="2265" w:type="dxa"/>
+          </w:tcPr>
+          <w:p>
+            <w:pPr>
+              <w:jc w:val="both"/>
+              <w:rPr>
+                <w:rFonts w:ascii="Courier New" w:hAnsi="Courier New" w:cs="Courier New"/>
+                <w:lang w:val="en-US"/>
+              </w:rPr>
+            </w:pPr>
+            <w:r>
+              <w:rPr>
+                <w:rFonts w:ascii="Courier New" w:hAnsi="Courier New" w:cs="Courier New"/>
+                <w:lang w:val="en-US"/>
+              </w:rPr>
               <w:t>FIRE</w:t>
-            </w:r>
-          </w:p>
-        </w:tc>
-        <w:tc>
-          <w:tcPr>
-            <w:tcW w:w="2265" w:type="dxa"/>
-          </w:tcPr>
-          <w:p>
-            <w:pPr>
-              <w:jc w:val="both"/>
-              <w:rPr>
-                <w:rFonts w:ascii="Courier New" w:hAnsi="Courier New" w:cs="Courier New"/>
-                <w:lang w:val="en-US"/>
-              </w:rPr>
-            </w:pPr>
-            <w:r>
-              <w:rPr>
-                <w:rFonts w:ascii="Courier New" w:hAnsi="Courier New" w:cs="Courier New"/>
-                <w:lang w:val="en-US"/>
-              </w:rPr>
-              <w:t>FILL</w:t>
             </w:r>
           </w:p>
         </w:tc>
@@ -1444,28 +1451,49 @@
                 <w:rFonts w:ascii="Courier New" w:hAnsi="Courier New" w:cs="Courier New"/>
                 <w:lang w:val="en-US"/>
               </w:rPr>
+              <w:t>HELP</w:t>
+            </w:r>
+          </w:p>
+        </w:tc>
+        <w:tc>
+          <w:tcPr>
+            <w:tcW w:w="2265" w:type="dxa"/>
+          </w:tcPr>
+          <w:p>
+            <w:pPr>
+              <w:jc w:val="both"/>
+              <w:rPr>
+                <w:rFonts w:ascii="Courier New" w:hAnsi="Courier New" w:cs="Courier New"/>
+                <w:lang w:val="en-US"/>
+              </w:rPr>
+            </w:pPr>
+            <w:r>
+              <w:rPr>
+                <w:rFonts w:ascii="Courier New" w:hAnsi="Courier New" w:cs="Courier New"/>
+                <w:lang w:val="en-US"/>
+              </w:rPr>
               <w:t>INVENTORY</w:t>
             </w:r>
           </w:p>
         </w:tc>
         <w:tc>
           <w:tcPr>
-            <w:tcW w:w="2265" w:type="dxa"/>
-          </w:tcPr>
-          <w:p>
-            <w:pPr>
-              <w:jc w:val="both"/>
-              <w:rPr>
-                <w:rFonts w:ascii="Courier New" w:hAnsi="Courier New" w:cs="Courier New"/>
-                <w:lang w:val="en-US"/>
-              </w:rPr>
-            </w:pPr>
-            <w:r>
-              <w:rPr>
-                <w:rFonts w:ascii="Courier New" w:hAnsi="Courier New" w:cs="Courier New"/>
-                <w:lang w:val="en-US"/>
-              </w:rPr>
-              <w:t>KEY</w:t>
+            <w:tcW w:w="2266" w:type="dxa"/>
+          </w:tcPr>
+          <w:p>
+            <w:pPr>
+              <w:jc w:val="both"/>
+              <w:rPr>
+                <w:rFonts w:ascii="Courier New" w:hAnsi="Courier New" w:cs="Courier New"/>
+                <w:lang w:val="en-US"/>
+              </w:rPr>
+            </w:pPr>
+            <w:r>
+              <w:rPr>
+                <w:rFonts w:ascii="Courier New" w:hAnsi="Courier New" w:cs="Courier New"/>
+                <w:lang w:val="en-US"/>
+              </w:rPr>
+              <w:t>KEYS</w:t>
             </w:r>
           </w:p>
         </w:tc>
@@ -1487,27 +1515,6 @@
                 <w:lang w:val="en-US"/>
               </w:rPr>
               <w:t>KNIFE</w:t>
-            </w:r>
-          </w:p>
-        </w:tc>
-        <w:tc>
-          <w:tcPr>
-            <w:tcW w:w="2266" w:type="dxa"/>
-          </w:tcPr>
-          <w:p>
-            <w:pPr>
-              <w:jc w:val="both"/>
-              <w:rPr>
-                <w:rFonts w:ascii="Courier New" w:hAnsi="Courier New" w:cs="Courier New"/>
-                <w:lang w:val="en-US"/>
-              </w:rPr>
-            </w:pPr>
-            <w:r>
-              <w:rPr>
-                <w:rFonts w:ascii="Courier New" w:hAnsi="Courier New" w:cs="Courier New"/>
-                <w:lang w:val="en-US"/>
-              </w:rPr>
-              <w:t>LAMP</w:t>
             </w:r>
           </w:p>
         </w:tc>
@@ -1530,13 +1537,34 @@
                 <w:rFonts w:ascii="Courier New" w:hAnsi="Courier New" w:cs="Courier New"/>
                 <w:lang w:val="en-US"/>
               </w:rPr>
+              <w:t>LAMP</w:t>
+            </w:r>
+          </w:p>
+        </w:tc>
+        <w:tc>
+          <w:tcPr>
+            <w:tcW w:w="2265" w:type="dxa"/>
+          </w:tcPr>
+          <w:p>
+            <w:pPr>
+              <w:jc w:val="both"/>
+              <w:rPr>
+                <w:rFonts w:ascii="Courier New" w:hAnsi="Courier New" w:cs="Courier New"/>
+                <w:lang w:val="en-US"/>
+              </w:rPr>
+            </w:pPr>
+            <w:r>
+              <w:rPr>
+                <w:rFonts w:ascii="Courier New" w:hAnsi="Courier New" w:cs="Courier New"/>
+                <w:lang w:val="en-US"/>
+              </w:rPr>
               <w:t>LIGHT</w:t>
             </w:r>
           </w:p>
         </w:tc>
         <w:tc>
           <w:tcPr>
-            <w:tcW w:w="2265" w:type="dxa"/>
+            <w:tcW w:w="2266" w:type="dxa"/>
           </w:tcPr>
           <w:p>
             <w:pPr>
@@ -1573,27 +1601,6 @@
                 <w:lang w:val="en-US"/>
               </w:rPr>
               <w:t>LOOK</w:t>
-            </w:r>
-          </w:p>
-        </w:tc>
-        <w:tc>
-          <w:tcPr>
-            <w:tcW w:w="2266" w:type="dxa"/>
-          </w:tcPr>
-          <w:p>
-            <w:pPr>
-              <w:jc w:val="both"/>
-              <w:rPr>
-                <w:rFonts w:ascii="Courier New" w:hAnsi="Courier New" w:cs="Courier New"/>
-                <w:lang w:val="en-US"/>
-              </w:rPr>
-            </w:pPr>
-            <w:r>
-              <w:rPr>
-                <w:rFonts w:ascii="Courier New" w:hAnsi="Courier New" w:cs="Courier New"/>
-                <w:lang w:val="en-US"/>
-              </w:rPr>
-              <w:t>MONSTER</w:t>
             </w:r>
           </w:p>
         </w:tc>
@@ -1616,13 +1623,34 @@
                 <w:rFonts w:ascii="Courier New" w:hAnsi="Courier New" w:cs="Courier New"/>
                 <w:lang w:val="en-US"/>
               </w:rPr>
+              <w:t>MONSTER</w:t>
+            </w:r>
+          </w:p>
+        </w:tc>
+        <w:tc>
+          <w:tcPr>
+            <w:tcW w:w="2265" w:type="dxa"/>
+          </w:tcPr>
+          <w:p>
+            <w:pPr>
+              <w:jc w:val="both"/>
+              <w:rPr>
+                <w:rFonts w:ascii="Courier New" w:hAnsi="Courier New" w:cs="Courier New"/>
+                <w:lang w:val="en-US"/>
+              </w:rPr>
+            </w:pPr>
+            <w:r>
+              <w:rPr>
+                <w:rFonts w:ascii="Courier New" w:hAnsi="Courier New" w:cs="Courier New"/>
+                <w:lang w:val="en-US"/>
+              </w:rPr>
               <w:t>MOVE</w:t>
             </w:r>
           </w:p>
         </w:tc>
         <w:tc>
           <w:tcPr>
-            <w:tcW w:w="2265" w:type="dxa"/>
+            <w:tcW w:w="2266" w:type="dxa"/>
           </w:tcPr>
           <w:p>
             <w:pPr>
@@ -1659,27 +1687,6 @@
                 <w:lang w:val="en-US"/>
               </w:rPr>
               <w:t>NOTHING</w:t>
-            </w:r>
-          </w:p>
-        </w:tc>
-        <w:tc>
-          <w:tcPr>
-            <w:tcW w:w="2266" w:type="dxa"/>
-          </w:tcPr>
-          <w:p>
-            <w:pPr>
-              <w:jc w:val="both"/>
-              <w:rPr>
-                <w:rFonts w:ascii="Courier New" w:hAnsi="Courier New" w:cs="Courier New"/>
-                <w:lang w:val="en-US"/>
-              </w:rPr>
-            </w:pPr>
-            <w:r>
-              <w:rPr>
-                <w:rFonts w:ascii="Courier New" w:hAnsi="Courier New" w:cs="Courier New"/>
-                <w:lang w:val="en-US"/>
-              </w:rPr>
-              <w:t>OIL</w:t>
             </w:r>
           </w:p>
         </w:tc>
@@ -1765,7 +1772,7 @@
                 <w:rFonts w:ascii="Courier New" w:hAnsi="Courier New" w:cs="Courier New"/>
                 <w:lang w:val="en-US"/>
               </w:rPr>
-              <w:t>PICK</w:t>
+              <w:t>PETROL</w:t>
             </w:r>
           </w:p>
         </w:tc>
@@ -1788,70 +1795,77 @@
                 <w:rFonts w:ascii="Courier New" w:hAnsi="Courier New" w:cs="Courier New"/>
                 <w:lang w:val="en-US"/>
               </w:rPr>
+              <w:t>PICK</w:t>
+            </w:r>
+          </w:p>
+        </w:tc>
+        <w:tc>
+          <w:tcPr>
+            <w:tcW w:w="2265" w:type="dxa"/>
+          </w:tcPr>
+          <w:p>
+            <w:pPr>
+              <w:jc w:val="both"/>
+              <w:rPr>
+                <w:rFonts w:ascii="Courier New" w:hAnsi="Courier New" w:cs="Courier New"/>
+                <w:lang w:val="en-US"/>
+              </w:rPr>
+            </w:pPr>
+            <w:r>
+              <w:rPr>
+                <w:rFonts w:ascii="Courier New" w:hAnsi="Courier New" w:cs="Courier New"/>
+                <w:lang w:val="en-US"/>
+              </w:rPr>
               <w:t>POT</w:t>
             </w:r>
           </w:p>
         </w:tc>
         <w:tc>
           <w:tcPr>
-            <w:tcW w:w="2265" w:type="dxa"/>
-          </w:tcPr>
-          <w:p>
-            <w:pPr>
-              <w:jc w:val="both"/>
-              <w:rPr>
-                <w:rFonts w:ascii="Courier New" w:hAnsi="Courier New" w:cs="Courier New"/>
-                <w:lang w:val="en-US"/>
-              </w:rPr>
-            </w:pPr>
-            <w:r>
-              <w:rPr>
-                <w:rFonts w:ascii="Courier New" w:hAnsi="Courier New" w:cs="Courier New"/>
-                <w:lang w:val="en-US"/>
-              </w:rPr>
-              <w:t>PRESS</w:t>
-            </w:r>
-          </w:p>
-        </w:tc>
-        <w:tc>
-          <w:tcPr>
-            <w:tcW w:w="2266" w:type="dxa"/>
-          </w:tcPr>
-          <w:p>
-            <w:pPr>
-              <w:jc w:val="both"/>
-              <w:rPr>
-                <w:rFonts w:ascii="Courier New" w:hAnsi="Courier New" w:cs="Courier New"/>
-                <w:lang w:val="en-US"/>
-              </w:rPr>
-            </w:pPr>
-            <w:r>
-              <w:rPr>
-                <w:rFonts w:ascii="Courier New" w:hAnsi="Courier New" w:cs="Courier New"/>
-                <w:lang w:val="en-US"/>
-              </w:rPr>
-              <w:t>QUIT*</w:t>
-            </w:r>
-          </w:p>
-        </w:tc>
-        <w:tc>
-          <w:tcPr>
-            <w:tcW w:w="2266" w:type="dxa"/>
-          </w:tcPr>
-          <w:p>
-            <w:pPr>
-              <w:jc w:val="both"/>
-              <w:rPr>
-                <w:rFonts w:ascii="Courier New" w:hAnsi="Courier New" w:cs="Courier New"/>
-                <w:lang w:val="en-US"/>
-              </w:rPr>
-            </w:pPr>
-            <w:r>
-              <w:rPr>
-                <w:rFonts w:ascii="Courier New" w:hAnsi="Courier New" w:cs="Courier New"/>
-                <w:lang w:val="en-US"/>
-              </w:rPr>
-              <w:t>READ</w:t>
+            <w:tcW w:w="2266" w:type="dxa"/>
+          </w:tcPr>
+          <w:p>
+            <w:pPr>
+              <w:jc w:val="both"/>
+              <w:rPr>
+                <w:rFonts w:ascii="Courier New" w:hAnsi="Courier New" w:cs="Courier New"/>
+                <w:lang w:val="en-US"/>
+              </w:rPr>
+            </w:pPr>
+            <w:r>
+              <w:rPr>
+                <w:rFonts w:ascii="Courier New" w:hAnsi="Courier New" w:cs="Courier New"/>
+                <w:lang w:val="en-US"/>
+              </w:rPr>
+              <w:t>PUSH</w:t>
+            </w:r>
+          </w:p>
+        </w:tc>
+        <w:tc>
+          <w:tcPr>
+            <w:tcW w:w="2266" w:type="dxa"/>
+          </w:tcPr>
+          <w:p>
+            <w:pPr>
+              <w:jc w:val="both"/>
+              <w:rPr>
+                <w:rFonts w:ascii="Courier New" w:hAnsi="Courier New" w:cs="Courier New"/>
+                <w:lang w:val="en-US"/>
+              </w:rPr>
+            </w:pPr>
+            <w:r>
+              <w:rPr>
+                <w:rFonts w:ascii="Courier New" w:hAnsi="Courier New" w:cs="Courier New"/>
+                <w:lang w:val="en-US"/>
+              </w:rPr>
+              <w:t>QUIT</w:t>
+            </w:r>
+            <w:r>
+              <w:rPr>
+                <w:rFonts w:ascii="Courier New" w:hAnsi="Courier New" w:cs="Courier New"/>
+                <w:lang w:val="en-US"/>
+              </w:rPr>
+              <w:t>*</w:t>
             </w:r>
           </w:p>
         </w:tc>
@@ -1874,7 +1888,7 @@
                 <w:rFonts w:ascii="Courier New" w:hAnsi="Courier New" w:cs="Courier New"/>
                 <w:lang w:val="en-US"/>
               </w:rPr>
-              <w:t>RED</w:t>
+              <w:t>READ</w:t>
             </w:r>
           </w:p>
         </w:tc>
@@ -1937,7 +1951,7 @@
                 <w:rFonts w:ascii="Courier New" w:hAnsi="Courier New" w:cs="Courier New"/>
                 <w:lang w:val="en-US"/>
               </w:rPr>
-              <w:t>RETURN</w:t>
+              <w:t>SCISSORS</w:t>
             </w:r>
           </w:p>
         </w:tc>
@@ -1960,33 +1974,33 @@
                 <w:rFonts w:ascii="Courier New" w:hAnsi="Courier New" w:cs="Courier New"/>
                 <w:lang w:val="en-US"/>
               </w:rPr>
-              <w:t>SCISSOR</w:t>
-            </w:r>
-          </w:p>
-        </w:tc>
-        <w:tc>
-          <w:tcPr>
-            <w:tcW w:w="2265" w:type="dxa"/>
-          </w:tcPr>
-          <w:p>
-            <w:pPr>
-              <w:jc w:val="both"/>
-              <w:rPr>
-                <w:rFonts w:ascii="Courier New" w:hAnsi="Courier New" w:cs="Courier New"/>
-                <w:lang w:val="en-US"/>
-              </w:rPr>
-            </w:pPr>
-            <w:r>
-              <w:rPr>
-                <w:rFonts w:ascii="Courier New" w:hAnsi="Courier New" w:cs="Courier New"/>
-                <w:lang w:val="en-US"/>
-              </w:rPr>
               <w:t>SCREWDRIVER</w:t>
             </w:r>
           </w:p>
         </w:tc>
         <w:tc>
           <w:tcPr>
+            <w:tcW w:w="2265" w:type="dxa"/>
+          </w:tcPr>
+          <w:p>
+            <w:pPr>
+              <w:jc w:val="both"/>
+              <w:rPr>
+                <w:rFonts w:ascii="Courier New" w:hAnsi="Courier New" w:cs="Courier New"/>
+                <w:lang w:val="en-US"/>
+              </w:rPr>
+            </w:pPr>
+            <w:r>
+              <w:rPr>
+                <w:rFonts w:ascii="Courier New" w:hAnsi="Courier New" w:cs="Courier New"/>
+                <w:lang w:val="en-US"/>
+              </w:rPr>
+              <w:t>SHUT</w:t>
+            </w:r>
+          </w:p>
+        </w:tc>
+        <w:tc>
+          <w:tcPr>
             <w:tcW w:w="2266" w:type="dxa"/>
           </w:tcPr>
           <w:p>
@@ -2023,7 +2037,7 @@
                 <w:rFonts w:ascii="Courier New" w:hAnsi="Courier New" w:cs="Courier New"/>
                 <w:lang w:val="en-US"/>
               </w:rPr>
-              <w:t>SNIF</w:t>
+              <w:t>SNIFF</w:t>
             </w:r>
           </w:p>
         </w:tc>
@@ -2132,49 +2146,35 @@
                 <w:rFonts w:ascii="Courier New" w:hAnsi="Courier New" w:cs="Courier New"/>
                 <w:lang w:val="en-US"/>
               </w:rPr>
-              <w:t>TAP</w:t>
-            </w:r>
-          </w:p>
-        </w:tc>
-        <w:tc>
-          <w:tcPr>
-            <w:tcW w:w="2265" w:type="dxa"/>
-          </w:tcPr>
-          <w:p>
-            <w:pPr>
-              <w:jc w:val="both"/>
-              <w:rPr>
-                <w:rFonts w:ascii="Courier New" w:hAnsi="Courier New" w:cs="Courier New"/>
-                <w:lang w:val="en-US"/>
-              </w:rPr>
-            </w:pPr>
-            <w:r>
-              <w:rPr>
-                <w:rFonts w:ascii="Courier New" w:hAnsi="Courier New" w:cs="Courier New"/>
-                <w:lang w:val="en-US"/>
-              </w:rPr>
               <w:t>TELEPORTER</w:t>
             </w:r>
           </w:p>
         </w:tc>
         <w:tc>
           <w:tcPr>
-            <w:tcW w:w="2266" w:type="dxa"/>
-          </w:tcPr>
-          <w:p>
-            <w:pPr>
-              <w:jc w:val="both"/>
-              <w:rPr>
-                <w:rFonts w:ascii="Courier New" w:hAnsi="Courier New" w:cs="Courier New"/>
-                <w:lang w:val="en-US"/>
-              </w:rPr>
-            </w:pPr>
-            <w:r>
-              <w:rPr>
-                <w:rFonts w:ascii="Courier New" w:hAnsi="Courier New" w:cs="Courier New"/>
-                <w:lang w:val="en-US"/>
-              </w:rPr>
-              <w:t>TEMPO*</w:t>
+            <w:tcW w:w="2265" w:type="dxa"/>
+          </w:tcPr>
+          <w:p>
+            <w:pPr>
+              <w:jc w:val="both"/>
+              <w:rPr>
+                <w:rFonts w:ascii="Courier New" w:hAnsi="Courier New" w:cs="Courier New"/>
+                <w:lang w:val="en-US"/>
+              </w:rPr>
+            </w:pPr>
+            <w:r>
+              <w:rPr>
+                <w:rFonts w:ascii="Courier New" w:hAnsi="Courier New" w:cs="Courier New"/>
+                <w:lang w:val="en-US"/>
+              </w:rPr>
+              <w:t>TEMPO</w:t>
+            </w:r>
+            <w:r>
+              <w:rPr>
+                <w:rFonts w:ascii="Courier New" w:hAnsi="Courier New" w:cs="Courier New"/>
+                <w:lang w:val="en-US"/>
+              </w:rPr>
+              <w:t>*</w:t>
             </w:r>
           </w:p>
         </w:tc>
@@ -2196,6 +2196,27 @@
                 <w:lang w:val="en-US"/>
               </w:rPr>
               <w:t>THROW</w:t>
+            </w:r>
+          </w:p>
+        </w:tc>
+        <w:tc>
+          <w:tcPr>
+            <w:tcW w:w="2266" w:type="dxa"/>
+          </w:tcPr>
+          <w:p>
+            <w:pPr>
+              <w:jc w:val="both"/>
+              <w:rPr>
+                <w:rFonts w:ascii="Courier New" w:hAnsi="Courier New" w:cs="Courier New"/>
+                <w:lang w:val="en-US"/>
+              </w:rPr>
+            </w:pPr>
+            <w:r>
+              <w:rPr>
+                <w:rFonts w:ascii="Courier New" w:hAnsi="Courier New" w:cs="Courier New"/>
+                <w:lang w:val="en-US"/>
+              </w:rPr>
+              <w:t>TITLE</w:t>
             </w:r>
           </w:p>
         </w:tc>
@@ -2218,34 +2239,13 @@
                 <w:rFonts w:ascii="Courier New" w:hAnsi="Courier New" w:cs="Courier New"/>
                 <w:lang w:val="en-US"/>
               </w:rPr>
-              <w:t>TITLE</w:t>
-            </w:r>
-          </w:p>
-        </w:tc>
-        <w:tc>
-          <w:tcPr>
-            <w:tcW w:w="2265" w:type="dxa"/>
-          </w:tcPr>
-          <w:p>
-            <w:pPr>
-              <w:jc w:val="both"/>
-              <w:rPr>
-                <w:rFonts w:ascii="Courier New" w:hAnsi="Courier New" w:cs="Courier New"/>
-                <w:lang w:val="en-US"/>
-              </w:rPr>
-            </w:pPr>
-            <w:r>
-              <w:rPr>
-                <w:rFonts w:ascii="Courier New" w:hAnsi="Courier New" w:cs="Courier New"/>
-                <w:lang w:val="en-US"/>
-              </w:rPr>
               <w:t>TORCH</w:t>
             </w:r>
           </w:p>
         </w:tc>
         <w:tc>
           <w:tcPr>
-            <w:tcW w:w="2266" w:type="dxa"/>
+            <w:tcW w:w="2265" w:type="dxa"/>
           </w:tcPr>
           <w:p>
             <w:pPr>
@@ -2261,6 +2261,27 @@
                 <w:lang w:val="en-US"/>
               </w:rPr>
               <w:t>TURN</w:t>
+            </w:r>
+          </w:p>
+        </w:tc>
+        <w:tc>
+          <w:tcPr>
+            <w:tcW w:w="2266" w:type="dxa"/>
+          </w:tcPr>
+          <w:p>
+            <w:pPr>
+              <w:jc w:val="both"/>
+              <w:rPr>
+                <w:rFonts w:ascii="Courier New" w:hAnsi="Courier New" w:cs="Courier New"/>
+                <w:lang w:val="en-US"/>
+              </w:rPr>
+            </w:pPr>
+            <w:r>
+              <w:rPr>
+                <w:rFonts w:ascii="Courier New" w:hAnsi="Courier New" w:cs="Courier New"/>
+                <w:lang w:val="en-US"/>
+              </w:rPr>
+              <w:t>TYPE</w:t>
             </w:r>
           </w:p>
         </w:tc>
@@ -2372,20 +2393,78 @@
           </w:p>
         </w:tc>
       </w:tr>
+      <w:tr>
+        <w:tc>
+          <w:tcPr>
+            <w:tcW w:w="2265" w:type="dxa"/>
+          </w:tcPr>
+          <w:p>
+            <w:pPr>
+              <w:jc w:val="both"/>
+              <w:rPr>
+                <w:rFonts w:ascii="Courier New" w:hAnsi="Courier New" w:cs="Courier New"/>
+                <w:lang w:val="en-US"/>
+              </w:rPr>
+            </w:pPr>
+            <w:r>
+              <w:rPr>
+                <w:rFonts w:ascii="Courier New" w:hAnsi="Courier New" w:cs="Courier New"/>
+                <w:lang w:val="en-US"/>
+              </w:rPr>
+              <w:t>YELLOW</w:t>
+            </w:r>
+          </w:p>
+        </w:tc>
+        <w:tc>
+          <w:tcPr>
+            <w:tcW w:w="2265" w:type="dxa"/>
+          </w:tcPr>
+          <w:p>
+            <w:pPr>
+              <w:jc w:val="both"/>
+              <w:rPr>
+                <w:rFonts w:ascii="Courier New" w:hAnsi="Courier New" w:cs="Courier New"/>
+                <w:lang w:val="en-US"/>
+              </w:rPr>
+            </w:pPr>
+          </w:p>
+        </w:tc>
+        <w:tc>
+          <w:tcPr>
+            <w:tcW w:w="2266" w:type="dxa"/>
+          </w:tcPr>
+          <w:p>
+            <w:pPr>
+              <w:jc w:val="both"/>
+              <w:rPr>
+                <w:rFonts w:ascii="Courier New" w:hAnsi="Courier New" w:cs="Courier New"/>
+                <w:lang w:val="en-US"/>
+              </w:rPr>
+            </w:pPr>
+          </w:p>
+        </w:tc>
+        <w:tc>
+          <w:tcPr>
+            <w:tcW w:w="2266" w:type="dxa"/>
+          </w:tcPr>
+          <w:p>
+            <w:pPr>
+              <w:jc w:val="both"/>
+              <w:rPr>
+                <w:rFonts w:ascii="Courier New" w:hAnsi="Courier New" w:cs="Courier New"/>
+                <w:lang w:val="en-US"/>
+              </w:rPr>
+            </w:pPr>
+          </w:p>
+        </w:tc>
+      </w:tr>
     </w:tbl>
     <w:p>
       <w:pPr>
         <w:jc w:val="both"/>
         <w:rPr>
           <w:rFonts w:ascii="Courier New" w:hAnsi="Courier New" w:cs="Courier New"/>
-        </w:rPr>
-      </w:pPr>
-    </w:p>
-    <w:p>
-      <w:pPr>
-        <w:jc w:val="both"/>
-        <w:rPr>
-          <w:rFonts w:ascii="Courier New" w:hAnsi="Courier New" w:cs="Courier New"/>
+          <w:lang w:val="en-US"/>
         </w:rPr>
       </w:pPr>
     </w:p>
@@ -2480,7 +2559,25 @@
           <w:iCs/>
           <w:lang w:val="en-US"/>
         </w:rPr>
-        <w:t xml:space="preserve">, W, N, W, S, S, E, TAKE OIL, W, N, N, N, N, LIGHT </w:t>
+        <w:t xml:space="preserve">, W, N, W, S, S, E, TAKE </w:t>
+      </w:r>
+      <w:r>
+        <w:rPr>
+          <w:rFonts w:ascii="Courier New" w:hAnsi="Courier New" w:cs="Courier New"/>
+          <w:i/>
+          <w:iCs/>
+          <w:lang w:val="en-US"/>
+        </w:rPr>
+        <w:t>PETROL</w:t>
+      </w:r>
+      <w:r>
+        <w:rPr>
+          <w:rFonts w:ascii="Courier New" w:hAnsi="Courier New" w:cs="Courier New"/>
+          <w:i/>
+          <w:iCs/>
+          <w:lang w:val="en-US"/>
+        </w:rPr>
+        <w:t xml:space="preserve">, W, N, N, N, N, LIGHT </w:t>
       </w:r>
       <w:r>
         <w:rPr>
@@ -2516,7 +2613,61 @@
           <w:iCs/>
           <w:lang w:val="en-US"/>
         </w:rPr>
-        <w:t>, WEAR SUIT, REPAIR TELE, DROP SCREW, PRESS RED, TAKE KEY, E, S, W, S, S, S, W, W, W, UP, N, E, N, OPEN CLOSET, THROW SCISSOR, note the code, S, W, S, DOWN, E, E, ENTER CODE.</w:t>
+        <w:t xml:space="preserve">, WEAR SUIT, REPAIR TELE, DROP SCREW, PRESS </w:t>
+      </w:r>
+      <w:r>
+        <w:rPr>
+          <w:rFonts w:ascii="Courier New" w:hAnsi="Courier New" w:cs="Courier New"/>
+          <w:i/>
+          <w:iCs/>
+          <w:lang w:val="en-US"/>
+        </w:rPr>
+        <w:t>YELLOW</w:t>
+      </w:r>
+      <w:r>
+        <w:rPr>
+          <w:rFonts w:ascii="Courier New" w:hAnsi="Courier New" w:cs="Courier New"/>
+          <w:i/>
+          <w:iCs/>
+          <w:lang w:val="en-US"/>
+        </w:rPr>
+        <w:t>, TAKE KEY</w:t>
+      </w:r>
+      <w:r>
+        <w:rPr>
+          <w:rFonts w:ascii="Courier New" w:hAnsi="Courier New" w:cs="Courier New"/>
+          <w:i/>
+          <w:iCs/>
+          <w:lang w:val="en-US"/>
+        </w:rPr>
+        <w:t>S</w:t>
+      </w:r>
+      <w:r>
+        <w:rPr>
+          <w:rFonts w:ascii="Courier New" w:hAnsi="Courier New" w:cs="Courier New"/>
+          <w:i/>
+          <w:iCs/>
+          <w:lang w:val="en-US"/>
+        </w:rPr>
+        <w:t xml:space="preserve">, E, S, W, S, S, S, W, W, W, UP, N, E, N, OPEN CLOSET, THROW SCISSOR, note the code, S, W, S, DOWN, E, E, </w:t>
+      </w:r>
+      <w:r>
+        <w:rPr>
+          <w:rFonts w:ascii="Courier New" w:hAnsi="Courier New" w:cs="Courier New"/>
+          <w:i/>
+          <w:iCs/>
+          <w:lang w:val="en-US"/>
+        </w:rPr>
+        <w:t>TYPE</w:t>
+      </w:r>
+      <w:r>
+        <w:rPr>
+          <w:rFonts w:ascii="Courier New" w:hAnsi="Courier New" w:cs="Courier New"/>
+          <w:i/>
+          <w:iCs/>
+          <w:lang w:val="en-US"/>
+        </w:rPr>
+        <w:t xml:space="preserve"> CODE.</w:t>
       </w:r>
     </w:p>
     <w:p>

</xml_diff>

<commit_message>
Le manoir est terminé !
</commit_message>
<xml_diff>
--- a/lemanoirdudocteurgenius/apple2/manuel/Manuel.docx
+++ b/lemanoirdudocteurgenius/apple2/manuel/Manuel.docx
@@ -24,9 +24,9 @@
         </w:rPr>
         <w:drawing>
           <wp:inline distT="0" distB="0" distL="0" distR="0">
-            <wp:extent cx="4914900" cy="7645400"/>
+            <wp:extent cx="5423957" cy="8678333"/>
             <wp:effectExtent l="0" t="0" r="0" b="0"/>
-            <wp:docPr id="2069215090" name="Image 1"/>
+            <wp:docPr id="1236627374" name="Image 1"/>
             <wp:cNvGraphicFramePr>
               <a:graphicFrameLocks xmlns:a="http://schemas.openxmlformats.org/drawingml/2006/main" noChangeAspect="1"/>
             </wp:cNvGraphicFramePr>
@@ -34,11 +34,11 @@
               <a:graphicData uri="http://schemas.openxmlformats.org/drawingml/2006/picture">
                 <pic:pic xmlns:pic="http://schemas.openxmlformats.org/drawingml/2006/picture">
                   <pic:nvPicPr>
-                    <pic:cNvPr id="2069215090" name="Image 2069215090"/>
+                    <pic:cNvPr id="1236627374" name="Image 1236627374"/>
                     <pic:cNvPicPr/>
                   </pic:nvPicPr>
                   <pic:blipFill>
-                    <a:blip r:embed="rId5">
+                    <a:blip r:embed="rId5" cstate="print">
                       <a:extLst>
                         <a:ext uri="{28A0092B-C50C-407E-A947-70E740481C1C}">
                           <a14:useLocalDpi xmlns:a14="http://schemas.microsoft.com/office/drawing/2010/main" val="0"/>
@@ -52,7 +52,7 @@
                   <pic:spPr>
                     <a:xfrm>
                       <a:off x="0" y="0"/>
-                      <a:ext cx="4914900" cy="7645400"/>
+                      <a:ext cx="5475832" cy="8761333"/>
                     </a:xfrm>
                     <a:prstGeom prst="rect">
                       <a:avLst/>
@@ -102,8 +102,8 @@
           <w:rFonts w:ascii="Courier New" w:hAnsi="Courier New" w:cs="Courier New"/>
           <w:b/>
           <w:bCs/>
-          <w:sz w:val="28"/>
-          <w:szCs w:val="28"/>
+          <w:sz w:val="72"/>
+          <w:szCs w:val="72"/>
         </w:rPr>
       </w:pPr>
       <w:r>
@@ -111,8 +111,8 @@
           <w:rFonts w:ascii="Courier New" w:hAnsi="Courier New" w:cs="Courier New"/>
           <w:b/>
           <w:bCs/>
-          <w:sz w:val="28"/>
-          <w:szCs w:val="28"/>
+          <w:sz w:val="72"/>
+          <w:szCs w:val="72"/>
         </w:rPr>
         <w:t>LE MANOIR DU DR GENIUS</w:t>
       </w:r>
@@ -124,8 +124,8 @@
           <w:rFonts w:ascii="Courier New" w:hAnsi="Courier New" w:cs="Courier New"/>
           <w:b/>
           <w:bCs/>
-          <w:sz w:val="28"/>
-          <w:szCs w:val="28"/>
+          <w:sz w:val="72"/>
+          <w:szCs w:val="72"/>
         </w:rPr>
       </w:pPr>
       <w:r>
@@ -133,8 +133,8 @@
           <w:rFonts w:ascii="Courier New" w:hAnsi="Courier New" w:cs="Courier New"/>
           <w:b/>
           <w:bCs/>
-          <w:sz w:val="28"/>
-          <w:szCs w:val="28"/>
+          <w:sz w:val="72"/>
+          <w:szCs w:val="72"/>
         </w:rPr>
         <w:t>/</w:t>
       </w:r>
@@ -146,8 +146,8 @@
           <w:rFonts w:ascii="Courier New" w:hAnsi="Courier New" w:cs="Courier New"/>
           <w:b/>
           <w:bCs/>
-          <w:sz w:val="28"/>
-          <w:szCs w:val="28"/>
+          <w:sz w:val="72"/>
+          <w:szCs w:val="72"/>
           <w:lang w:val="en-US"/>
         </w:rPr>
       </w:pPr>
@@ -156,8 +156,8 @@
           <w:rFonts w:ascii="Courier New" w:hAnsi="Courier New" w:cs="Courier New"/>
           <w:b/>
           <w:bCs/>
-          <w:sz w:val="28"/>
-          <w:szCs w:val="28"/>
+          <w:sz w:val="72"/>
+          <w:szCs w:val="72"/>
           <w:lang w:val="en-US"/>
         </w:rPr>
         <w:t>THE MANOR OF DR GENIUS</w:t>
@@ -168,6 +168,8 @@
         <w:jc w:val="center"/>
         <w:rPr>
           <w:rFonts w:ascii="Courier New" w:hAnsi="Courier New" w:cs="Courier New"/>
+          <w:sz w:val="36"/>
+          <w:szCs w:val="36"/>
           <w:lang w:val="en-US"/>
         </w:rPr>
       </w:pPr>
@@ -177,6 +179,8 @@
         <w:jc w:val="center"/>
         <w:rPr>
           <w:rFonts w:ascii="Courier New" w:hAnsi="Courier New" w:cs="Courier New"/>
+          <w:sz w:val="36"/>
+          <w:szCs w:val="36"/>
           <w:lang w:val="en-US"/>
         </w:rPr>
       </w:pPr>
@@ -186,6 +190,8 @@
         <w:jc w:val="center"/>
         <w:rPr>
           <w:rFonts w:ascii="Courier New" w:hAnsi="Courier New" w:cs="Courier New"/>
+          <w:sz w:val="36"/>
+          <w:szCs w:val="36"/>
           <w:lang w:val="en-US"/>
         </w:rPr>
       </w:pPr>
@@ -193,6 +199,8 @@
       <w:r>
         <w:rPr>
           <w:rFonts w:ascii="Courier New" w:hAnsi="Courier New" w:cs="Courier New"/>
+          <w:sz w:val="36"/>
+          <w:szCs w:val="36"/>
           <w:lang w:val="en-US"/>
         </w:rPr>
         <w:t>Programmé</w:t>
@@ -201,6 +209,8 @@
       <w:r>
         <w:rPr>
           <w:rFonts w:ascii="Courier New" w:hAnsi="Courier New" w:cs="Courier New"/>
+          <w:sz w:val="36"/>
+          <w:szCs w:val="36"/>
           <w:lang w:val="en-US"/>
         </w:rPr>
         <w:t xml:space="preserve"> par Laurent BENES</w:t>
@@ -211,11 +221,15 @@
         <w:jc w:val="center"/>
         <w:rPr>
           <w:rFonts w:ascii="Courier New" w:hAnsi="Courier New" w:cs="Courier New"/>
-        </w:rPr>
-      </w:pPr>
-      <w:r>
-        <w:rPr>
-          <w:rFonts w:ascii="Courier New" w:hAnsi="Courier New" w:cs="Courier New"/>
+          <w:sz w:val="36"/>
+          <w:szCs w:val="36"/>
+        </w:rPr>
+      </w:pPr>
+      <w:r>
+        <w:rPr>
+          <w:rFonts w:ascii="Courier New" w:hAnsi="Courier New" w:cs="Courier New"/>
+          <w:sz w:val="36"/>
+          <w:szCs w:val="36"/>
         </w:rPr>
         <w:t xml:space="preserve">Publié en 1983 par </w:t>
       </w:r>
@@ -223,6 +237,8 @@
       <w:r>
         <w:rPr>
           <w:rFonts w:ascii="Courier New" w:hAnsi="Courier New" w:cs="Courier New"/>
+          <w:sz w:val="36"/>
+          <w:szCs w:val="36"/>
         </w:rPr>
         <w:t>Loriciels</w:t>
       </w:r>
@@ -233,11 +249,15 @@
         <w:jc w:val="center"/>
         <w:rPr>
           <w:rFonts w:ascii="Courier New" w:hAnsi="Courier New" w:cs="Courier New"/>
-        </w:rPr>
-      </w:pPr>
-      <w:r>
-        <w:rPr>
-          <w:rFonts w:ascii="Courier New" w:hAnsi="Courier New" w:cs="Courier New"/>
+          <w:sz w:val="36"/>
+          <w:szCs w:val="36"/>
+        </w:rPr>
+      </w:pPr>
+      <w:r>
+        <w:rPr>
+          <w:rFonts w:ascii="Courier New" w:hAnsi="Courier New" w:cs="Courier New"/>
+          <w:sz w:val="36"/>
+          <w:szCs w:val="36"/>
         </w:rPr>
         <w:t xml:space="preserve">© 83, </w:t>
       </w:r>
@@ -245,6 +265,8 @@
       <w:r>
         <w:rPr>
           <w:rFonts w:ascii="Courier New" w:hAnsi="Courier New" w:cs="Courier New"/>
+          <w:sz w:val="36"/>
+          <w:szCs w:val="36"/>
         </w:rPr>
         <w:t>Loriciels</w:t>
       </w:r>
@@ -255,6 +277,8 @@
         <w:jc w:val="center"/>
         <w:rPr>
           <w:rFonts w:ascii="Courier New" w:hAnsi="Courier New" w:cs="Courier New"/>
+          <w:sz w:val="36"/>
+          <w:szCs w:val="36"/>
         </w:rPr>
       </w:pPr>
     </w:p>
@@ -263,6 +287,8 @@
         <w:jc w:val="center"/>
         <w:rPr>
           <w:rFonts w:ascii="Courier New" w:hAnsi="Courier New" w:cs="Courier New"/>
+          <w:sz w:val="36"/>
+          <w:szCs w:val="36"/>
         </w:rPr>
       </w:pPr>
     </w:p>
@@ -271,11 +297,15 @@
         <w:jc w:val="center"/>
         <w:rPr>
           <w:rFonts w:ascii="Courier New" w:hAnsi="Courier New" w:cs="Courier New"/>
-        </w:rPr>
-      </w:pPr>
-      <w:r>
-        <w:rPr>
-          <w:rFonts w:ascii="Courier New" w:hAnsi="Courier New" w:cs="Courier New"/>
+          <w:sz w:val="36"/>
+          <w:szCs w:val="36"/>
+        </w:rPr>
+      </w:pPr>
+      <w:r>
+        <w:rPr>
+          <w:rFonts w:ascii="Courier New" w:hAnsi="Courier New" w:cs="Courier New"/>
+          <w:sz w:val="36"/>
+          <w:szCs w:val="36"/>
         </w:rPr>
         <w:t>Version Philips VG5000 en 2021 par</w:t>
       </w:r>
@@ -285,11 +315,15 @@
         <w:jc w:val="center"/>
         <w:rPr>
           <w:rFonts w:ascii="Courier New" w:hAnsi="Courier New" w:cs="Courier New"/>
-        </w:rPr>
-      </w:pPr>
-      <w:r>
-        <w:rPr>
-          <w:rFonts w:ascii="Courier New" w:hAnsi="Courier New" w:cs="Courier New"/>
+          <w:sz w:val="36"/>
+          <w:szCs w:val="36"/>
+        </w:rPr>
+      </w:pPr>
+      <w:r>
+        <w:rPr>
+          <w:rFonts w:ascii="Courier New" w:hAnsi="Courier New" w:cs="Courier New"/>
+          <w:sz w:val="36"/>
+          <w:szCs w:val="36"/>
         </w:rPr>
         <w:t>Fred_72</w:t>
       </w:r>
@@ -299,6 +333,8 @@
         <w:jc w:val="center"/>
         <w:rPr>
           <w:rFonts w:ascii="Courier New" w:hAnsi="Courier New" w:cs="Courier New"/>
+          <w:sz w:val="36"/>
+          <w:szCs w:val="36"/>
         </w:rPr>
       </w:pPr>
     </w:p>
@@ -307,6 +343,8 @@
         <w:jc w:val="center"/>
         <w:rPr>
           <w:rFonts w:ascii="Courier New" w:hAnsi="Courier New" w:cs="Courier New"/>
+          <w:sz w:val="36"/>
+          <w:szCs w:val="36"/>
         </w:rPr>
       </w:pPr>
     </w:p>
@@ -315,11 +353,15 @@
         <w:jc w:val="center"/>
         <w:rPr>
           <w:rFonts w:ascii="Courier New" w:hAnsi="Courier New" w:cs="Courier New"/>
-        </w:rPr>
-      </w:pPr>
-      <w:r>
-        <w:rPr>
-          <w:rFonts w:ascii="Courier New" w:hAnsi="Courier New" w:cs="Courier New"/>
+          <w:sz w:val="36"/>
+          <w:szCs w:val="36"/>
+        </w:rPr>
+      </w:pPr>
+      <w:r>
+        <w:rPr>
+          <w:rFonts w:ascii="Courier New" w:hAnsi="Courier New" w:cs="Courier New"/>
+          <w:sz w:val="36"/>
+          <w:szCs w:val="36"/>
         </w:rPr>
         <w:t xml:space="preserve">Version </w:t>
       </w:r>
@@ -327,6 +369,8 @@
       <w:r>
         <w:rPr>
           <w:rFonts w:ascii="Courier New" w:hAnsi="Courier New" w:cs="Courier New"/>
+          <w:sz w:val="36"/>
+          <w:szCs w:val="36"/>
         </w:rPr>
         <w:t>Apple ]</w:t>
       </w:r>
@@ -334,6 +378,8 @@
       <w:r>
         <w:rPr>
           <w:rFonts w:ascii="Courier New" w:hAnsi="Courier New" w:cs="Courier New"/>
+          <w:sz w:val="36"/>
+          <w:szCs w:val="36"/>
         </w:rPr>
         <w:t>[ (FR/EN) en 2023 par</w:t>
       </w:r>
@@ -343,11 +389,15 @@
         <w:jc w:val="center"/>
         <w:rPr>
           <w:rFonts w:ascii="Courier New" w:hAnsi="Courier New" w:cs="Courier New"/>
-        </w:rPr>
-      </w:pPr>
-      <w:r>
-        <w:rPr>
-          <w:rFonts w:ascii="Courier New" w:hAnsi="Courier New" w:cs="Courier New"/>
+          <w:sz w:val="36"/>
+          <w:szCs w:val="36"/>
+        </w:rPr>
+      </w:pPr>
+      <w:r>
+        <w:rPr>
+          <w:rFonts w:ascii="Courier New" w:hAnsi="Courier New" w:cs="Courier New"/>
+          <w:sz w:val="36"/>
+          <w:szCs w:val="36"/>
         </w:rPr>
         <w:t xml:space="preserve">Antoine Vignau &amp; Olivier </w:t>
       </w:r>
@@ -355,6 +405,8 @@
       <w:r>
         <w:rPr>
           <w:rFonts w:ascii="Courier New" w:hAnsi="Courier New" w:cs="Courier New"/>
+          <w:sz w:val="36"/>
+          <w:szCs w:val="36"/>
         </w:rPr>
         <w:t>Zardini</w:t>
       </w:r>
@@ -365,11 +417,15 @@
         <w:jc w:val="center"/>
         <w:rPr>
           <w:rFonts w:ascii="Courier New" w:hAnsi="Courier New" w:cs="Courier New"/>
-        </w:rPr>
-      </w:pPr>
-      <w:r>
-        <w:rPr>
-          <w:rFonts w:ascii="Courier New" w:hAnsi="Courier New" w:cs="Courier New"/>
+          <w:sz w:val="36"/>
+          <w:szCs w:val="36"/>
+        </w:rPr>
+      </w:pPr>
+      <w:r>
+        <w:rPr>
+          <w:rFonts w:ascii="Courier New" w:hAnsi="Courier New" w:cs="Courier New"/>
+          <w:sz w:val="36"/>
+          <w:szCs w:val="36"/>
         </w:rPr>
         <w:t>Brutal Deluxe Software</w:t>
       </w:r>
@@ -379,11 +435,15 @@
         <w:jc w:val="center"/>
         <w:rPr>
           <w:rFonts w:ascii="Courier New" w:hAnsi="Courier New" w:cs="Courier New"/>
-        </w:rPr>
-      </w:pPr>
-      <w:r>
-        <w:rPr>
-          <w:rFonts w:ascii="Courier New" w:hAnsi="Courier New" w:cs="Courier New"/>
+          <w:sz w:val="36"/>
+          <w:szCs w:val="36"/>
+        </w:rPr>
+      </w:pPr>
+      <w:r>
+        <w:rPr>
+          <w:rFonts w:ascii="Courier New" w:hAnsi="Courier New" w:cs="Courier New"/>
+          <w:sz w:val="36"/>
+          <w:szCs w:val="36"/>
         </w:rPr>
         <w:t>Brutaldeluxe.fr</w:t>
       </w:r>
@@ -393,6 +453,8 @@
         <w:jc w:val="center"/>
         <w:rPr>
           <w:rFonts w:ascii="Courier New" w:hAnsi="Courier New" w:cs="Courier New"/>
+          <w:sz w:val="36"/>
+          <w:szCs w:val="36"/>
         </w:rPr>
       </w:pPr>
     </w:p>
@@ -401,6 +463,8 @@
         <w:jc w:val="center"/>
         <w:rPr>
           <w:rFonts w:ascii="Courier New" w:hAnsi="Courier New" w:cs="Courier New"/>
+          <w:sz w:val="36"/>
+          <w:szCs w:val="36"/>
         </w:rPr>
       </w:pPr>
     </w:p>
@@ -409,12 +473,16 @@
         <w:jc w:val="center"/>
         <w:rPr>
           <w:rFonts w:ascii="Courier New" w:hAnsi="Courier New" w:cs="Courier New"/>
+          <w:sz w:val="36"/>
+          <w:szCs w:val="36"/>
         </w:rPr>
       </w:pPr>
       <w:proofErr w:type="gramStart"/>
       <w:r>
         <w:rPr>
           <w:rFonts w:ascii="Courier New" w:hAnsi="Courier New" w:cs="Courier New"/>
+          <w:sz w:val="36"/>
+          <w:szCs w:val="36"/>
         </w:rPr>
         <w:t>Apple ]</w:t>
       </w:r>
@@ -422,6 +490,8 @@
       <w:r>
         <w:rPr>
           <w:rFonts w:ascii="Courier New" w:hAnsi="Courier New" w:cs="Courier New"/>
+          <w:sz w:val="36"/>
+          <w:szCs w:val="36"/>
         </w:rPr>
         <w:t>[</w:t>
       </w:r>
@@ -431,11 +501,15 @@
         <w:jc w:val="center"/>
         <w:rPr>
           <w:rFonts w:ascii="Courier New" w:hAnsi="Courier New" w:cs="Courier New"/>
-        </w:rPr>
-      </w:pPr>
-      <w:r>
-        <w:rPr>
-          <w:rFonts w:ascii="Courier New" w:hAnsi="Courier New" w:cs="Courier New"/>
+          <w:sz w:val="36"/>
+          <w:szCs w:val="36"/>
+        </w:rPr>
+      </w:pPr>
+      <w:r>
+        <w:rPr>
+          <w:rFonts w:ascii="Courier New" w:hAnsi="Courier New" w:cs="Courier New"/>
+          <w:sz w:val="36"/>
+          <w:szCs w:val="36"/>
         </w:rPr>
         <w:t>64K de MEV</w:t>
       </w:r>
@@ -445,11 +519,15 @@
         <w:jc w:val="center"/>
         <w:rPr>
           <w:rFonts w:ascii="Courier New" w:hAnsi="Courier New" w:cs="Courier New"/>
-        </w:rPr>
-      </w:pPr>
-      <w:r>
-        <w:rPr>
-          <w:rFonts w:ascii="Courier New" w:hAnsi="Courier New" w:cs="Courier New"/>
+          <w:sz w:val="36"/>
+          <w:szCs w:val="36"/>
+        </w:rPr>
+      </w:pPr>
+      <w:r>
+        <w:rPr>
+          <w:rFonts w:ascii="Courier New" w:hAnsi="Courier New" w:cs="Courier New"/>
+          <w:sz w:val="36"/>
+          <w:szCs w:val="36"/>
         </w:rPr>
         <w:t>1 lecteur de disquettes</w:t>
       </w:r>
@@ -459,6 +537,8 @@
         <w:jc w:val="center"/>
         <w:rPr>
           <w:rFonts w:ascii="Courier New" w:hAnsi="Courier New" w:cs="Courier New"/>
+          <w:sz w:val="36"/>
+          <w:szCs w:val="36"/>
         </w:rPr>
       </w:pPr>
     </w:p>
@@ -467,109 +547,8 @@
         <w:jc w:val="center"/>
         <w:rPr>
           <w:rFonts w:ascii="Courier New" w:hAnsi="Courier New" w:cs="Courier New"/>
-          <w:i/>
-          <w:iCs/>
-        </w:rPr>
-      </w:pPr>
-      <w:r>
-        <w:rPr>
-          <w:rFonts w:ascii="Courier New" w:hAnsi="Courier New" w:cs="Courier New"/>
-          <w:i/>
-          <w:iCs/>
-        </w:rPr>
-        <w:t>Ce logiciel n’est pas protégé</w:t>
-      </w:r>
-      <w:r>
-        <w:rPr>
-          <w:rFonts w:ascii="Courier New" w:hAnsi="Courier New" w:cs="Courier New"/>
-          <w:i/>
-          <w:iCs/>
-        </w:rPr>
-        <w:br/>
-        <w:t>contre la copie</w:t>
-      </w:r>
-    </w:p>
-    <w:p>
-      <w:pPr>
-        <w:rPr>
-          <w:rFonts w:ascii="Courier New" w:hAnsi="Courier New" w:cs="Courier New"/>
-        </w:rPr>
-      </w:pPr>
-    </w:p>
-    <w:p>
-      <w:pPr>
-        <w:rPr>
-          <w:rFonts w:ascii="Courier New" w:hAnsi="Courier New" w:cs="Courier New"/>
-        </w:rPr>
-      </w:pPr>
-    </w:p>
-    <w:p>
-      <w:pPr>
-        <w:rPr>
-          <w:rFonts w:ascii="Courier New" w:hAnsi="Courier New" w:cs="Courier New"/>
-        </w:rPr>
-      </w:pPr>
-    </w:p>
-    <w:p>
-      <w:pPr>
-        <w:rPr>
-          <w:rFonts w:ascii="Courier New" w:hAnsi="Courier New" w:cs="Courier New"/>
-        </w:rPr>
-      </w:pPr>
-    </w:p>
-    <w:p>
-      <w:pPr>
-        <w:rPr>
-          <w:rFonts w:ascii="Courier New" w:hAnsi="Courier New" w:cs="Courier New"/>
-        </w:rPr>
-      </w:pPr>
-    </w:p>
-    <w:p>
-      <w:pPr>
-        <w:rPr>
-          <w:rFonts w:ascii="Courier New" w:hAnsi="Courier New" w:cs="Courier New"/>
-        </w:rPr>
-      </w:pPr>
-    </w:p>
-    <w:p>
-      <w:pPr>
-        <w:rPr>
-          <w:rFonts w:ascii="Courier New" w:hAnsi="Courier New" w:cs="Courier New"/>
-        </w:rPr>
-      </w:pPr>
-    </w:p>
-    <w:p>
-      <w:pPr>
-        <w:rPr>
-          <w:rFonts w:ascii="Courier New" w:hAnsi="Courier New" w:cs="Courier New"/>
-        </w:rPr>
-      </w:pPr>
-    </w:p>
-    <w:p>
-      <w:pPr>
-        <w:rPr>
-          <w:rFonts w:ascii="Courier New" w:hAnsi="Courier New" w:cs="Courier New"/>
-        </w:rPr>
-      </w:pPr>
-    </w:p>
-    <w:p>
-      <w:pPr>
-        <w:rPr>
-          <w:rFonts w:ascii="Courier New" w:hAnsi="Courier New" w:cs="Courier New"/>
-        </w:rPr>
-      </w:pPr>
-    </w:p>
-    <w:p>
-      <w:pPr>
-        <w:rPr>
-          <w:rFonts w:ascii="Courier New" w:hAnsi="Courier New" w:cs="Courier New"/>
-        </w:rPr>
-      </w:pPr>
-    </w:p>
-    <w:p>
-      <w:pPr>
-        <w:rPr>
-          <w:rFonts w:ascii="Courier New" w:hAnsi="Courier New" w:cs="Courier New"/>
+          <w:sz w:val="36"/>
+          <w:szCs w:val="36"/>
         </w:rPr>
       </w:pPr>
     </w:p>
@@ -630,7 +609,14 @@
     </w:p>
     <w:p>
       <w:pPr>
-        <w:jc w:val="both"/>
+        <w:jc w:val="center"/>
+        <w:rPr>
+          <w:rFonts w:ascii="Courier New" w:hAnsi="Courier New" w:cs="Courier New"/>
+        </w:rPr>
+      </w:pPr>
+    </w:p>
+    <w:p>
+      <w:pPr>
         <w:rPr>
           <w:rFonts w:ascii="Courier New" w:hAnsi="Courier New" w:cs="Courier New"/>
           <w:b/>
@@ -649,181 +635,8 @@
           <w:szCs w:val="28"/>
           <w:lang w:val="en-US"/>
         </w:rPr>
-        <w:lastRenderedPageBreak/>
-        <w:t>INTRODUCTION</w:t>
-      </w:r>
-    </w:p>
-    <w:p>
-      <w:pPr>
-        <w:jc w:val="both"/>
-        <w:rPr>
-          <w:rFonts w:ascii="Courier New" w:hAnsi="Courier New" w:cs="Courier New"/>
-          <w:lang w:val="en-US"/>
-        </w:rPr>
-      </w:pPr>
-      <w:r>
-        <w:rPr>
-          <w:rFonts w:ascii="Courier New" w:hAnsi="Courier New" w:cs="Courier New"/>
-          <w:lang w:val="en-US"/>
-        </w:rPr>
-        <w:t>You enter the mansion of the late Dr. Genius, a veritable labyrinth strewn with pitfalls. Will you be able to discover the exit while showing intelligence and insight?</w:t>
-      </w:r>
-    </w:p>
-    <w:p>
-      <w:pPr>
-        <w:jc w:val="both"/>
-        <w:rPr>
-          <w:rFonts w:ascii="Courier New" w:hAnsi="Courier New" w:cs="Courier New"/>
-          <w:lang w:val="en-US"/>
-        </w:rPr>
-      </w:pPr>
-    </w:p>
-    <w:p>
-      <w:pPr>
-        <w:jc w:val="both"/>
-        <w:rPr>
-          <w:rFonts w:ascii="Courier New" w:hAnsi="Courier New" w:cs="Courier New"/>
-          <w:lang w:val="en-US"/>
-        </w:rPr>
-      </w:pPr>
-      <w:r>
-        <w:rPr>
-          <w:rFonts w:ascii="Courier New" w:hAnsi="Courier New" w:cs="Courier New"/>
-          <w:lang w:val="en-US"/>
-        </w:rPr>
-        <w:t xml:space="preserve">To play, you need an </w:t>
-      </w:r>
-      <w:proofErr w:type="gramStart"/>
-      <w:r>
-        <w:rPr>
-          <w:rFonts w:ascii="Courier New" w:hAnsi="Courier New" w:cs="Courier New"/>
-          <w:lang w:val="en-US"/>
-        </w:rPr>
-        <w:t>Apple ]</w:t>
-      </w:r>
-      <w:proofErr w:type="gramEnd"/>
-      <w:r>
-        <w:rPr>
-          <w:rFonts w:ascii="Courier New" w:hAnsi="Courier New" w:cs="Courier New"/>
-          <w:lang w:val="en-US"/>
-        </w:rPr>
-        <w:t>[ or compatible computer</w:t>
-      </w:r>
-      <w:r>
-        <w:rPr>
-          <w:rFonts w:ascii="Courier New" w:hAnsi="Courier New" w:cs="Courier New"/>
-          <w:lang w:val="en-US"/>
-        </w:rPr>
-        <w:t xml:space="preserve"> with 64K of RAM</w:t>
-      </w:r>
-      <w:r>
-        <w:rPr>
-          <w:rFonts w:ascii="Courier New" w:hAnsi="Courier New" w:cs="Courier New"/>
-          <w:lang w:val="en-US"/>
-        </w:rPr>
-        <w:t xml:space="preserve">. Insert the floppy disk into drive 1 of your </w:t>
-      </w:r>
-      <w:proofErr w:type="gramStart"/>
-      <w:r>
-        <w:rPr>
-          <w:rFonts w:ascii="Courier New" w:hAnsi="Courier New" w:cs="Courier New"/>
-          <w:lang w:val="en-US"/>
-        </w:rPr>
-        <w:t>Apple ]</w:t>
-      </w:r>
-      <w:proofErr w:type="gramEnd"/>
-      <w:r>
-        <w:rPr>
-          <w:rFonts w:ascii="Courier New" w:hAnsi="Courier New" w:cs="Courier New"/>
-          <w:lang w:val="en-US"/>
-        </w:rPr>
-        <w:t xml:space="preserve">[ and turn on your computer. The game starts on after a few </w:t>
-      </w:r>
-      <w:r>
-        <w:rPr>
-          <w:rFonts w:ascii="Courier New" w:hAnsi="Courier New" w:cs="Courier New"/>
-          <w:lang w:val="en-US"/>
-        </w:rPr>
-        <w:t>seconds</w:t>
-      </w:r>
-      <w:r>
-        <w:rPr>
-          <w:rFonts w:ascii="Courier New" w:hAnsi="Courier New" w:cs="Courier New"/>
-          <w:lang w:val="en-US"/>
-        </w:rPr>
-        <w:t>.</w:t>
-      </w:r>
-    </w:p>
-    <w:p>
-      <w:pPr>
-        <w:jc w:val="both"/>
-        <w:rPr>
-          <w:rFonts w:ascii="Courier New" w:hAnsi="Courier New" w:cs="Courier New"/>
-          <w:lang w:val="en-US"/>
-        </w:rPr>
-      </w:pPr>
-    </w:p>
-    <w:p>
-      <w:pPr>
-        <w:jc w:val="both"/>
-        <w:rPr>
-          <w:rFonts w:ascii="Courier New" w:hAnsi="Courier New" w:cs="Courier New"/>
-          <w:lang w:val="en-US"/>
-        </w:rPr>
-      </w:pPr>
-      <w:r>
-        <w:rPr>
-          <w:rFonts w:ascii="Courier New" w:hAnsi="Courier New" w:cs="Courier New"/>
-          <w:lang w:val="en-US"/>
-        </w:rPr>
-        <w:t>To converse with the computer, you must enter orders in 1 or 2 words then press Return. If the game recognizes them, it will act accordingly, hoping that it does</w:t>
-      </w:r>
-      <w:r>
-        <w:rPr>
-          <w:rFonts w:ascii="Courier New" w:hAnsi="Courier New" w:cs="Courier New"/>
-          <w:lang w:val="en-US"/>
-        </w:rPr>
-        <w:t xml:space="preserve"> </w:t>
-      </w:r>
-      <w:r>
-        <w:rPr>
-          <w:rFonts w:ascii="Courier New" w:hAnsi="Courier New" w:cs="Courier New"/>
-          <w:lang w:val="en-US"/>
-        </w:rPr>
-        <w:t>n</w:t>
-      </w:r>
-      <w:r>
-        <w:rPr>
-          <w:rFonts w:ascii="Courier New" w:hAnsi="Courier New" w:cs="Courier New"/>
-          <w:lang w:val="en-US"/>
-        </w:rPr>
-        <w:t>o</w:t>
-      </w:r>
-      <w:r>
-        <w:rPr>
-          <w:rFonts w:ascii="Courier New" w:hAnsi="Courier New" w:cs="Courier New"/>
-          <w:lang w:val="en-US"/>
-        </w:rPr>
-        <w:t>t lead to your death!</w:t>
-      </w:r>
-    </w:p>
-    <w:p>
-      <w:pPr>
-        <w:jc w:val="both"/>
-        <w:rPr>
-          <w:rFonts w:ascii="Courier New" w:hAnsi="Courier New" w:cs="Courier New"/>
-          <w:lang w:val="en-US"/>
-        </w:rPr>
-      </w:pPr>
-    </w:p>
-    <w:p>
-      <w:pPr>
-        <w:jc w:val="both"/>
-        <w:rPr>
-          <w:rFonts w:ascii="Courier New" w:hAnsi="Courier New" w:cs="Courier New"/>
-          <w:lang w:val="en-US"/>
-        </w:rPr>
-      </w:pPr>
+        <w:br w:type="page"/>
+      </w:r>
     </w:p>
     <w:p>
       <w:pPr>
@@ -846,6 +659,203 @@
           <w:szCs w:val="28"/>
           <w:lang w:val="en-US"/>
         </w:rPr>
+        <w:lastRenderedPageBreak/>
+        <w:t>INTRODUCTION</w:t>
+      </w:r>
+    </w:p>
+    <w:p>
+      <w:pPr>
+        <w:jc w:val="both"/>
+        <w:rPr>
+          <w:rFonts w:ascii="Courier New" w:hAnsi="Courier New" w:cs="Courier New"/>
+          <w:lang w:val="en-US"/>
+        </w:rPr>
+      </w:pPr>
+      <w:r>
+        <w:rPr>
+          <w:rFonts w:ascii="Courier New" w:hAnsi="Courier New" w:cs="Courier New"/>
+          <w:lang w:val="en-US"/>
+        </w:rPr>
+        <w:t>You enter the mansion of the late Dr. Genius, a veritable labyrinth strewn with pitfalls. Will you be able to discover the exit while showing intelligence and insight?</w:t>
+      </w:r>
+    </w:p>
+    <w:p>
+      <w:pPr>
+        <w:jc w:val="both"/>
+        <w:rPr>
+          <w:rFonts w:ascii="Courier New" w:hAnsi="Courier New" w:cs="Courier New"/>
+          <w:lang w:val="en-US"/>
+        </w:rPr>
+      </w:pPr>
+    </w:p>
+    <w:p>
+      <w:pPr>
+        <w:jc w:val="both"/>
+        <w:rPr>
+          <w:rFonts w:ascii="Courier New" w:hAnsi="Courier New" w:cs="Courier New"/>
+          <w:lang w:val="en-US"/>
+        </w:rPr>
+      </w:pPr>
+      <w:r>
+        <w:rPr>
+          <w:rFonts w:ascii="Courier New" w:hAnsi="Courier New" w:cs="Courier New"/>
+          <w:lang w:val="en-US"/>
+        </w:rPr>
+        <w:t xml:space="preserve">To play, you need an </w:t>
+      </w:r>
+      <w:proofErr w:type="gramStart"/>
+      <w:r>
+        <w:rPr>
+          <w:rFonts w:ascii="Courier New" w:hAnsi="Courier New" w:cs="Courier New"/>
+          <w:lang w:val="en-US"/>
+        </w:rPr>
+        <w:t>Apple ]</w:t>
+      </w:r>
+      <w:proofErr w:type="gramEnd"/>
+      <w:r>
+        <w:rPr>
+          <w:rFonts w:ascii="Courier New" w:hAnsi="Courier New" w:cs="Courier New"/>
+          <w:lang w:val="en-US"/>
+        </w:rPr>
+        <w:t>[ or compatible computer</w:t>
+      </w:r>
+      <w:r>
+        <w:rPr>
+          <w:rFonts w:ascii="Courier New" w:hAnsi="Courier New" w:cs="Courier New"/>
+          <w:lang w:val="en-US"/>
+        </w:rPr>
+        <w:t xml:space="preserve"> with 64K of RAM</w:t>
+      </w:r>
+      <w:r>
+        <w:rPr>
+          <w:rFonts w:ascii="Courier New" w:hAnsi="Courier New" w:cs="Courier New"/>
+          <w:lang w:val="en-US"/>
+        </w:rPr>
+        <w:t xml:space="preserve">. Insert the floppy disk into drive 1 of your </w:t>
+      </w:r>
+      <w:proofErr w:type="gramStart"/>
+      <w:r>
+        <w:rPr>
+          <w:rFonts w:ascii="Courier New" w:hAnsi="Courier New" w:cs="Courier New"/>
+          <w:lang w:val="en-US"/>
+        </w:rPr>
+        <w:t>Apple ]</w:t>
+      </w:r>
+      <w:proofErr w:type="gramEnd"/>
+      <w:r>
+        <w:rPr>
+          <w:rFonts w:ascii="Courier New" w:hAnsi="Courier New" w:cs="Courier New"/>
+          <w:lang w:val="en-US"/>
+        </w:rPr>
+        <w:t xml:space="preserve">[ and turn on your computer. The game starts on after a few </w:t>
+      </w:r>
+      <w:r>
+        <w:rPr>
+          <w:rFonts w:ascii="Courier New" w:hAnsi="Courier New" w:cs="Courier New"/>
+          <w:lang w:val="en-US"/>
+        </w:rPr>
+        <w:t>seconds</w:t>
+      </w:r>
+      <w:r>
+        <w:rPr>
+          <w:rFonts w:ascii="Courier New" w:hAnsi="Courier New" w:cs="Courier New"/>
+          <w:lang w:val="en-US"/>
+        </w:rPr>
+        <w:t>.</w:t>
+      </w:r>
+    </w:p>
+    <w:p>
+      <w:pPr>
+        <w:jc w:val="both"/>
+        <w:rPr>
+          <w:rFonts w:ascii="Courier New" w:hAnsi="Courier New" w:cs="Courier New"/>
+          <w:lang w:val="en-US"/>
+        </w:rPr>
+      </w:pPr>
+    </w:p>
+    <w:p>
+      <w:pPr>
+        <w:jc w:val="both"/>
+        <w:rPr>
+          <w:rFonts w:ascii="Courier New" w:hAnsi="Courier New" w:cs="Courier New"/>
+          <w:lang w:val="en-US"/>
+        </w:rPr>
+      </w:pPr>
+      <w:r>
+        <w:rPr>
+          <w:rFonts w:ascii="Courier New" w:hAnsi="Courier New" w:cs="Courier New"/>
+          <w:lang w:val="en-US"/>
+        </w:rPr>
+        <w:t>To converse with the computer, you must enter orders in 1 or 2 words then press Return. If the game recognizes them, it will act accordingly, hoping that it does</w:t>
+      </w:r>
+      <w:r>
+        <w:rPr>
+          <w:rFonts w:ascii="Courier New" w:hAnsi="Courier New" w:cs="Courier New"/>
+          <w:lang w:val="en-US"/>
+        </w:rPr>
+        <w:t xml:space="preserve"> </w:t>
+      </w:r>
+      <w:r>
+        <w:rPr>
+          <w:rFonts w:ascii="Courier New" w:hAnsi="Courier New" w:cs="Courier New"/>
+          <w:lang w:val="en-US"/>
+        </w:rPr>
+        <w:t>n</w:t>
+      </w:r>
+      <w:r>
+        <w:rPr>
+          <w:rFonts w:ascii="Courier New" w:hAnsi="Courier New" w:cs="Courier New"/>
+          <w:lang w:val="en-US"/>
+        </w:rPr>
+        <w:t>o</w:t>
+      </w:r>
+      <w:r>
+        <w:rPr>
+          <w:rFonts w:ascii="Courier New" w:hAnsi="Courier New" w:cs="Courier New"/>
+          <w:lang w:val="en-US"/>
+        </w:rPr>
+        <w:t>t lead to your death!</w:t>
+      </w:r>
+    </w:p>
+    <w:p>
+      <w:pPr>
+        <w:jc w:val="both"/>
+        <w:rPr>
+          <w:rFonts w:ascii="Courier New" w:hAnsi="Courier New" w:cs="Courier New"/>
+          <w:lang w:val="en-US"/>
+        </w:rPr>
+      </w:pPr>
+    </w:p>
+    <w:p>
+      <w:pPr>
+        <w:jc w:val="both"/>
+        <w:rPr>
+          <w:rFonts w:ascii="Courier New" w:hAnsi="Courier New" w:cs="Courier New"/>
+          <w:lang w:val="en-US"/>
+        </w:rPr>
+      </w:pPr>
+    </w:p>
+    <w:p>
+      <w:pPr>
+        <w:jc w:val="both"/>
+        <w:rPr>
+          <w:rFonts w:ascii="Courier New" w:hAnsi="Courier New" w:cs="Courier New"/>
+          <w:b/>
+          <w:bCs/>
+          <w:sz w:val="28"/>
+          <w:szCs w:val="28"/>
+          <w:lang w:val="en-US"/>
+        </w:rPr>
+      </w:pPr>
+      <w:r>
+        <w:rPr>
+          <w:rFonts w:ascii="Courier New" w:hAnsi="Courier New" w:cs="Courier New"/>
+          <w:b/>
+          <w:bCs/>
+          <w:sz w:val="28"/>
+          <w:szCs w:val="28"/>
+          <w:lang w:val="en-US"/>
+        </w:rPr>
         <w:t>LIST OF COMMANDS</w:t>
       </w:r>
     </w:p>
@@ -894,6 +904,7 @@
       <w:tblPr>
         <w:tblStyle w:val="Grilledutableau"/>
         <w:tblW w:w="0" w:type="auto"/>
+        <w:jc w:val="center"/>
         <w:tblBorders>
           <w:top w:val="none" w:sz="0" w:space="0" w:color="auto"/>
           <w:left w:val="none" w:sz="0" w:space="0" w:color="auto"/>
@@ -911,6 +922,9 @@
         <w:gridCol w:w="2266"/>
       </w:tblGrid>
       <w:tr>
+        <w:trPr>
+          <w:jc w:val="center"/>
+        </w:trPr>
         <w:tc>
           <w:tcPr>
             <w:tcW w:w="2265" w:type="dxa"/>
@@ -997,6 +1011,9 @@
         </w:tc>
       </w:tr>
       <w:tr>
+        <w:trPr>
+          <w:jc w:val="center"/>
+        </w:trPr>
         <w:tc>
           <w:tcPr>
             <w:tcW w:w="2265" w:type="dxa"/>
@@ -1090,6 +1107,9 @@
         </w:tc>
       </w:tr>
       <w:tr>
+        <w:trPr>
+          <w:jc w:val="center"/>
+        </w:trPr>
         <w:tc>
           <w:tcPr>
             <w:tcW w:w="2265" w:type="dxa"/>
@@ -1176,6 +1196,9 @@
         </w:tc>
       </w:tr>
       <w:tr>
+        <w:trPr>
+          <w:jc w:val="center"/>
+        </w:trPr>
         <w:tc>
           <w:tcPr>
             <w:tcW w:w="2265" w:type="dxa"/>
@@ -1262,6 +1285,9 @@
         </w:tc>
       </w:tr>
       <w:tr>
+        <w:trPr>
+          <w:jc w:val="center"/>
+        </w:trPr>
         <w:tc>
           <w:tcPr>
             <w:tcW w:w="2265" w:type="dxa"/>
@@ -1348,6 +1374,9 @@
         </w:tc>
       </w:tr>
       <w:tr>
+        <w:trPr>
+          <w:jc w:val="center"/>
+        </w:trPr>
         <w:tc>
           <w:tcPr>
             <w:tcW w:w="2265" w:type="dxa"/>
@@ -1434,6 +1463,9 @@
         </w:tc>
       </w:tr>
       <w:tr>
+        <w:trPr>
+          <w:jc w:val="center"/>
+        </w:trPr>
         <w:tc>
           <w:tcPr>
             <w:tcW w:w="2265" w:type="dxa"/>
@@ -1520,6 +1552,9 @@
         </w:tc>
       </w:tr>
       <w:tr>
+        <w:trPr>
+          <w:jc w:val="center"/>
+        </w:trPr>
         <w:tc>
           <w:tcPr>
             <w:tcW w:w="2265" w:type="dxa"/>
@@ -1606,6 +1641,9 @@
         </w:tc>
       </w:tr>
       <w:tr>
+        <w:trPr>
+          <w:jc w:val="center"/>
+        </w:trPr>
         <w:tc>
           <w:tcPr>
             <w:tcW w:w="2265" w:type="dxa"/>
@@ -1692,6 +1730,9 @@
         </w:tc>
       </w:tr>
       <w:tr>
+        <w:trPr>
+          <w:jc w:val="center"/>
+        </w:trPr>
         <w:tc>
           <w:tcPr>
             <w:tcW w:w="2265" w:type="dxa"/>
@@ -1778,6 +1819,9 @@
         </w:tc>
       </w:tr>
       <w:tr>
+        <w:trPr>
+          <w:jc w:val="center"/>
+        </w:trPr>
         <w:tc>
           <w:tcPr>
             <w:tcW w:w="2265" w:type="dxa"/>
@@ -1871,6 +1915,9 @@
         </w:tc>
       </w:tr>
       <w:tr>
+        <w:trPr>
+          <w:jc w:val="center"/>
+        </w:trPr>
         <w:tc>
           <w:tcPr>
             <w:tcW w:w="2265" w:type="dxa"/>
@@ -1957,6 +2004,9 @@
         </w:tc>
       </w:tr>
       <w:tr>
+        <w:trPr>
+          <w:jc w:val="center"/>
+        </w:trPr>
         <w:tc>
           <w:tcPr>
             <w:tcW w:w="2265" w:type="dxa"/>
@@ -2043,6 +2093,9 @@
         </w:tc>
       </w:tr>
       <w:tr>
+        <w:trPr>
+          <w:jc w:val="center"/>
+        </w:trPr>
         <w:tc>
           <w:tcPr>
             <w:tcW w:w="2265" w:type="dxa"/>
@@ -2129,6 +2182,9 @@
         </w:tc>
       </w:tr>
       <w:tr>
+        <w:trPr>
+          <w:jc w:val="center"/>
+        </w:trPr>
         <w:tc>
           <w:tcPr>
             <w:tcW w:w="2265" w:type="dxa"/>
@@ -2222,6 +2278,9 @@
         </w:tc>
       </w:tr>
       <w:tr>
+        <w:trPr>
+          <w:jc w:val="center"/>
+        </w:trPr>
         <w:tc>
           <w:tcPr>
             <w:tcW w:w="2265" w:type="dxa"/>
@@ -2308,6 +2367,9 @@
         </w:tc>
       </w:tr>
       <w:tr>
+        <w:trPr>
+          <w:jc w:val="center"/>
+        </w:trPr>
         <w:tc>
           <w:tcPr>
             <w:tcW w:w="2265" w:type="dxa"/>
@@ -2394,6 +2456,9 @@
         </w:tc>
       </w:tr>
       <w:tr>
+        <w:trPr>
+          <w:jc w:val="center"/>
+        </w:trPr>
         <w:tc>
           <w:tcPr>
             <w:tcW w:w="2265" w:type="dxa"/>
@@ -2459,6 +2524,56 @@
         </w:tc>
       </w:tr>
     </w:tbl>
+    <w:p>
+      <w:pPr>
+        <w:jc w:val="both"/>
+        <w:rPr>
+          <w:rFonts w:ascii="Courier New" w:hAnsi="Courier New" w:cs="Courier New"/>
+          <w:lang w:val="en-US"/>
+        </w:rPr>
+      </w:pPr>
+    </w:p>
+    <w:p>
+      <w:pPr>
+        <w:jc w:val="both"/>
+        <w:rPr>
+          <w:rFonts w:ascii="Courier New" w:hAnsi="Courier New" w:cs="Courier New"/>
+          <w:lang w:val="en-US"/>
+        </w:rPr>
+      </w:pPr>
+      <w:r>
+        <w:rPr>
+          <w:rFonts w:ascii="Courier New" w:hAnsi="Courier New" w:cs="Courier New"/>
+          <w:lang w:val="en-US"/>
+        </w:rPr>
+        <w:t xml:space="preserve">CASE switches between lower- and upper- </w:t>
+      </w:r>
+      <w:proofErr w:type="spellStart"/>
+      <w:r>
+        <w:rPr>
+          <w:rFonts w:ascii="Courier New" w:hAnsi="Courier New" w:cs="Courier New"/>
+          <w:lang w:val="en-US"/>
+        </w:rPr>
+        <w:t>case</w:t>
+      </w:r>
+      <w:proofErr w:type="spellEnd"/>
+      <w:r>
+        <w:rPr>
+          <w:rFonts w:ascii="Courier New" w:hAnsi="Courier New" w:cs="Courier New"/>
+          <w:lang w:val="en-US"/>
+        </w:rPr>
+        <w:t xml:space="preserve"> characters. TEMPO speeds up/slows down the game.</w:t>
+      </w:r>
+    </w:p>
+    <w:p>
+      <w:pPr>
+        <w:jc w:val="both"/>
+        <w:rPr>
+          <w:rFonts w:ascii="Courier New" w:hAnsi="Courier New" w:cs="Courier New"/>
+          <w:lang w:val="en-US"/>
+        </w:rPr>
+      </w:pPr>
+    </w:p>
     <w:p>
       <w:pPr>
         <w:jc w:val="both"/>
@@ -2921,6 +3036,7 @@
       <w:tblPr>
         <w:tblStyle w:val="Grilledutableau"/>
         <w:tblW w:w="0" w:type="auto"/>
+        <w:jc w:val="center"/>
         <w:tblBorders>
           <w:top w:val="none" w:sz="0" w:space="0" w:color="auto"/>
           <w:left w:val="none" w:sz="0" w:space="0" w:color="auto"/>
@@ -2938,6 +3054,9 @@
         <w:gridCol w:w="2266"/>
       </w:tblGrid>
       <w:tr>
+        <w:trPr>
+          <w:jc w:val="center"/>
+        </w:trPr>
         <w:tc>
           <w:tcPr>
             <w:tcW w:w="2265" w:type="dxa"/>
@@ -3016,6 +3135,9 @@
         </w:tc>
       </w:tr>
       <w:tr>
+        <w:trPr>
+          <w:jc w:val="center"/>
+        </w:trPr>
         <w:tc>
           <w:tcPr>
             <w:tcW w:w="2265" w:type="dxa"/>
@@ -3094,6 +3216,9 @@
         </w:tc>
       </w:tr>
       <w:tr>
+        <w:trPr>
+          <w:jc w:val="center"/>
+        </w:trPr>
         <w:tc>
           <w:tcPr>
             <w:tcW w:w="2265" w:type="dxa"/>
@@ -3172,6 +3297,9 @@
         </w:tc>
       </w:tr>
       <w:tr>
+        <w:trPr>
+          <w:jc w:val="center"/>
+        </w:trPr>
         <w:tc>
           <w:tcPr>
             <w:tcW w:w="2265" w:type="dxa"/>
@@ -3250,6 +3378,9 @@
         </w:tc>
       </w:tr>
       <w:tr>
+        <w:trPr>
+          <w:jc w:val="center"/>
+        </w:trPr>
         <w:tc>
           <w:tcPr>
             <w:tcW w:w="2265" w:type="dxa"/>
@@ -3328,6 +3459,9 @@
         </w:tc>
       </w:tr>
       <w:tr>
+        <w:trPr>
+          <w:jc w:val="center"/>
+        </w:trPr>
         <w:tc>
           <w:tcPr>
             <w:tcW w:w="2265" w:type="dxa"/>
@@ -3406,6 +3540,9 @@
         </w:tc>
       </w:tr>
       <w:tr>
+        <w:trPr>
+          <w:jc w:val="center"/>
+        </w:trPr>
         <w:tc>
           <w:tcPr>
             <w:tcW w:w="2265" w:type="dxa"/>
@@ -3484,6 +3621,9 @@
         </w:tc>
       </w:tr>
       <w:tr>
+        <w:trPr>
+          <w:jc w:val="center"/>
+        </w:trPr>
         <w:tc>
           <w:tcPr>
             <w:tcW w:w="2265" w:type="dxa"/>
@@ -3562,6 +3702,9 @@
         </w:tc>
       </w:tr>
       <w:tr>
+        <w:trPr>
+          <w:jc w:val="center"/>
+        </w:trPr>
         <w:tc>
           <w:tcPr>
             <w:tcW w:w="2265" w:type="dxa"/>
@@ -3640,6 +3783,9 @@
         </w:tc>
       </w:tr>
       <w:tr>
+        <w:trPr>
+          <w:jc w:val="center"/>
+        </w:trPr>
         <w:tc>
           <w:tcPr>
             <w:tcW w:w="2265" w:type="dxa"/>
@@ -3718,6 +3864,9 @@
         </w:tc>
       </w:tr>
       <w:tr>
+        <w:trPr>
+          <w:jc w:val="center"/>
+        </w:trPr>
         <w:tc>
           <w:tcPr>
             <w:tcW w:w="2265" w:type="dxa"/>
@@ -3796,6 +3945,9 @@
         </w:tc>
       </w:tr>
       <w:tr>
+        <w:trPr>
+          <w:jc w:val="center"/>
+        </w:trPr>
         <w:tc>
           <w:tcPr>
             <w:tcW w:w="2265" w:type="dxa"/>
@@ -3874,6 +4026,9 @@
         </w:tc>
       </w:tr>
       <w:tr>
+        <w:trPr>
+          <w:jc w:val="center"/>
+        </w:trPr>
         <w:tc>
           <w:tcPr>
             <w:tcW w:w="2265" w:type="dxa"/>
@@ -3952,6 +4107,9 @@
         </w:tc>
       </w:tr>
       <w:tr>
+        <w:trPr>
+          <w:jc w:val="center"/>
+        </w:trPr>
         <w:tc>
           <w:tcPr>
             <w:tcW w:w="2265" w:type="dxa"/>
@@ -4030,6 +4188,9 @@
         </w:tc>
       </w:tr>
       <w:tr>
+        <w:trPr>
+          <w:jc w:val="center"/>
+        </w:trPr>
         <w:tc>
           <w:tcPr>
             <w:tcW w:w="2265" w:type="dxa"/>
@@ -4108,6 +4269,9 @@
         </w:tc>
       </w:tr>
       <w:tr>
+        <w:trPr>
+          <w:jc w:val="center"/>
+        </w:trPr>
         <w:tc>
           <w:tcPr>
             <w:tcW w:w="2265" w:type="dxa"/>
@@ -4186,6 +4350,9 @@
         </w:tc>
       </w:tr>
       <w:tr>
+        <w:trPr>
+          <w:jc w:val="center"/>
+        </w:trPr>
         <w:tc>
           <w:tcPr>
             <w:tcW w:w="2265" w:type="dxa"/>
@@ -4264,6 +4431,9 @@
         </w:tc>
       </w:tr>
       <w:tr>
+        <w:trPr>
+          <w:jc w:val="center"/>
+        </w:trPr>
         <w:tc>
           <w:tcPr>
             <w:tcW w:w="2265" w:type="dxa"/>
@@ -4324,6 +4494,28 @@
         </w:tc>
       </w:tr>
     </w:tbl>
+    <w:p>
+      <w:pPr>
+        <w:jc w:val="both"/>
+        <w:rPr>
+          <w:rFonts w:ascii="Courier New" w:hAnsi="Courier New" w:cs="Courier New"/>
+        </w:rPr>
+      </w:pPr>
+    </w:p>
+    <w:p>
+      <w:pPr>
+        <w:jc w:val="both"/>
+        <w:rPr>
+          <w:rFonts w:ascii="Courier New" w:hAnsi="Courier New" w:cs="Courier New"/>
+        </w:rPr>
+      </w:pPr>
+      <w:r>
+        <w:rPr>
+          <w:rFonts w:ascii="Courier New" w:hAnsi="Courier New" w:cs="Courier New"/>
+        </w:rPr>
+        <w:t>CASSE bascule entre les caractères minuscules et majuscules. TEMPO accélère ou ralentit le jeu.</w:t>
+      </w:r>
+    </w:p>
     <w:p>
       <w:pPr>
         <w:jc w:val="both"/>
@@ -5306,7 +5498,7 @@
     </w:p>
     <w:sectPr>
       <w:pgSz w:w="11906" w:h="16838"/>
-      <w:pgMar w:top="1417" w:right="1417" w:bottom="1417" w:left="1417" w:header="708" w:footer="708" w:gutter="0"/>
+      <w:pgMar w:top="720" w:right="720" w:bottom="720" w:left="720" w:header="708" w:footer="708" w:gutter="0"/>
       <w:cols w:space="708"/>
       <w:docGrid w:linePitch="360"/>
     </w:sectPr>

</xml_diff>

<commit_message>
Les manuels sont faits
</commit_message>
<xml_diff>
--- a/lemanoirdudocteurgenius/apple2/manuel/Manuel.docx
+++ b/lemanoirdudocteurgenius/apple2/manuel/Manuel.docx
@@ -7,471 +7,6 @@
         <w:jc w:val="center"/>
         <w:rPr>
           <w:rFonts w:ascii="Courier New" w:hAnsi="Courier New" w:cs="Courier New"/>
-          <w:b/>
-          <w:bCs/>
-          <w:sz w:val="72"/>
-          <w:szCs w:val="72"/>
-        </w:rPr>
-      </w:pPr>
-      <w:r>
-        <w:rPr>
-          <w:rFonts w:ascii="Courier New" w:hAnsi="Courier New" w:cs="Courier New"/>
-          <w:b/>
-          <w:bCs/>
-          <w:sz w:val="72"/>
-          <w:szCs w:val="72"/>
-        </w:rPr>
-        <w:t>LE MANOIR DU DR GENIUS</w:t>
-      </w:r>
-    </w:p>
-    <w:p>
-      <w:pPr>
-        <w:jc w:val="center"/>
-        <w:rPr>
-          <w:rFonts w:ascii="Courier New" w:hAnsi="Courier New" w:cs="Courier New"/>
-          <w:b/>
-          <w:bCs/>
-          <w:sz w:val="72"/>
-          <w:szCs w:val="72"/>
-        </w:rPr>
-      </w:pPr>
-      <w:r>
-        <w:rPr>
-          <w:rFonts w:ascii="Courier New" w:hAnsi="Courier New" w:cs="Courier New"/>
-          <w:b/>
-          <w:bCs/>
-          <w:sz w:val="72"/>
-          <w:szCs w:val="72"/>
-        </w:rPr>
-        <w:t>/</w:t>
-      </w:r>
-    </w:p>
-    <w:p>
-      <w:pPr>
-        <w:jc w:val="center"/>
-        <w:rPr>
-          <w:rFonts w:ascii="Courier New" w:hAnsi="Courier New" w:cs="Courier New"/>
-          <w:b/>
-          <w:bCs/>
-          <w:sz w:val="72"/>
-          <w:szCs w:val="72"/>
-          <w:lang w:val="en-US"/>
-        </w:rPr>
-      </w:pPr>
-      <w:r>
-        <w:rPr>
-          <w:rFonts w:ascii="Courier New" w:hAnsi="Courier New" w:cs="Courier New"/>
-          <w:b/>
-          <w:bCs/>
-          <w:sz w:val="72"/>
-          <w:szCs w:val="72"/>
-          <w:lang w:val="en-US"/>
-        </w:rPr>
-        <w:t>THE MANOR OF DR GENIUS</w:t>
-      </w:r>
-    </w:p>
-    <w:p>
-      <w:pPr>
-        <w:jc w:val="center"/>
-        <w:rPr>
-          <w:rFonts w:ascii="Courier New" w:hAnsi="Courier New" w:cs="Courier New"/>
-          <w:sz w:val="36"/>
-          <w:szCs w:val="36"/>
-          <w:lang w:val="en-US"/>
-        </w:rPr>
-      </w:pPr>
-    </w:p>
-    <w:p>
-      <w:pPr>
-        <w:jc w:val="center"/>
-        <w:rPr>
-          <w:rFonts w:ascii="Courier New" w:hAnsi="Courier New" w:cs="Courier New"/>
-          <w:sz w:val="36"/>
-          <w:szCs w:val="36"/>
-          <w:lang w:val="en-US"/>
-        </w:rPr>
-      </w:pPr>
-    </w:p>
-    <w:p>
-      <w:pPr>
-        <w:jc w:val="center"/>
-        <w:rPr>
-          <w:rFonts w:ascii="Courier New" w:hAnsi="Courier New" w:cs="Courier New"/>
-          <w:sz w:val="36"/>
-          <w:szCs w:val="36"/>
-          <w:lang w:val="en-US"/>
-        </w:rPr>
-      </w:pPr>
-      <w:proofErr w:type="spellStart"/>
-      <w:r>
-        <w:rPr>
-          <w:rFonts w:ascii="Courier New" w:hAnsi="Courier New" w:cs="Courier New"/>
-          <w:sz w:val="36"/>
-          <w:szCs w:val="36"/>
-          <w:lang w:val="en-US"/>
-        </w:rPr>
-        <w:t>Programmé</w:t>
-      </w:r>
-      <w:proofErr w:type="spellEnd"/>
-      <w:r>
-        <w:rPr>
-          <w:rFonts w:ascii="Courier New" w:hAnsi="Courier New" w:cs="Courier New"/>
-          <w:sz w:val="36"/>
-          <w:szCs w:val="36"/>
-          <w:lang w:val="en-US"/>
-        </w:rPr>
-        <w:t xml:space="preserve"> par Laurent BENES</w:t>
-      </w:r>
-    </w:p>
-    <w:p>
-      <w:pPr>
-        <w:jc w:val="center"/>
-        <w:rPr>
-          <w:rFonts w:ascii="Courier New" w:hAnsi="Courier New" w:cs="Courier New"/>
-          <w:sz w:val="36"/>
-          <w:szCs w:val="36"/>
-        </w:rPr>
-      </w:pPr>
-      <w:r>
-        <w:rPr>
-          <w:rFonts w:ascii="Courier New" w:hAnsi="Courier New" w:cs="Courier New"/>
-          <w:sz w:val="36"/>
-          <w:szCs w:val="36"/>
-        </w:rPr>
-        <w:t xml:space="preserve">Publié par </w:t>
-      </w:r>
-      <w:proofErr w:type="spellStart"/>
-      <w:r>
-        <w:rPr>
-          <w:rFonts w:ascii="Courier New" w:hAnsi="Courier New" w:cs="Courier New"/>
-          <w:sz w:val="36"/>
-          <w:szCs w:val="36"/>
-        </w:rPr>
-        <w:t>Loriciels</w:t>
-      </w:r>
-      <w:proofErr w:type="spellEnd"/>
-    </w:p>
-    <w:p>
-      <w:pPr>
-        <w:jc w:val="center"/>
-        <w:rPr>
-          <w:rFonts w:ascii="Courier New" w:hAnsi="Courier New" w:cs="Courier New"/>
-          <w:sz w:val="36"/>
-          <w:szCs w:val="36"/>
-        </w:rPr>
-      </w:pPr>
-      <w:r>
-        <w:rPr>
-          <w:rFonts w:ascii="Courier New" w:hAnsi="Courier New" w:cs="Courier New"/>
-          <w:sz w:val="36"/>
-          <w:szCs w:val="36"/>
-        </w:rPr>
-        <w:t xml:space="preserve">© 83, </w:t>
-      </w:r>
-      <w:proofErr w:type="spellStart"/>
-      <w:r>
-        <w:rPr>
-          <w:rFonts w:ascii="Courier New" w:hAnsi="Courier New" w:cs="Courier New"/>
-          <w:sz w:val="36"/>
-          <w:szCs w:val="36"/>
-        </w:rPr>
-        <w:t>Loriciels</w:t>
-      </w:r>
-      <w:proofErr w:type="spellEnd"/>
-    </w:p>
-    <w:p>
-      <w:pPr>
-        <w:jc w:val="center"/>
-        <w:rPr>
-          <w:rFonts w:ascii="Courier New" w:hAnsi="Courier New" w:cs="Courier New"/>
-          <w:sz w:val="36"/>
-          <w:szCs w:val="36"/>
-        </w:rPr>
-      </w:pPr>
-    </w:p>
-    <w:p>
-      <w:pPr>
-        <w:jc w:val="center"/>
-        <w:rPr>
-          <w:rFonts w:ascii="Courier New" w:hAnsi="Courier New" w:cs="Courier New"/>
-          <w:sz w:val="36"/>
-          <w:szCs w:val="36"/>
-        </w:rPr>
-      </w:pPr>
-    </w:p>
-    <w:p>
-      <w:pPr>
-        <w:jc w:val="center"/>
-        <w:rPr>
-          <w:rFonts w:ascii="Courier New" w:hAnsi="Courier New" w:cs="Courier New"/>
-          <w:sz w:val="36"/>
-          <w:szCs w:val="36"/>
-        </w:rPr>
-      </w:pPr>
-      <w:r>
-        <w:rPr>
-          <w:rFonts w:ascii="Courier New" w:hAnsi="Courier New" w:cs="Courier New"/>
-          <w:sz w:val="36"/>
-          <w:szCs w:val="36"/>
-        </w:rPr>
-        <w:t>Version VG5000 en 2021 par</w:t>
-      </w:r>
-    </w:p>
-    <w:p>
-      <w:pPr>
-        <w:jc w:val="center"/>
-        <w:rPr>
-          <w:rFonts w:ascii="Courier New" w:hAnsi="Courier New" w:cs="Courier New"/>
-          <w:sz w:val="36"/>
-          <w:szCs w:val="36"/>
-        </w:rPr>
-      </w:pPr>
-      <w:r>
-        <w:rPr>
-          <w:rFonts w:ascii="Courier New" w:hAnsi="Courier New" w:cs="Courier New"/>
-          <w:sz w:val="36"/>
-          <w:szCs w:val="36"/>
-        </w:rPr>
-        <w:t>Fred_72</w:t>
-      </w:r>
-    </w:p>
-    <w:p>
-      <w:pPr>
-        <w:jc w:val="center"/>
-        <w:rPr>
-          <w:rFonts w:ascii="Courier New" w:hAnsi="Courier New" w:cs="Courier New"/>
-          <w:sz w:val="36"/>
-          <w:szCs w:val="36"/>
-        </w:rPr>
-      </w:pPr>
-    </w:p>
-    <w:p>
-      <w:pPr>
-        <w:jc w:val="center"/>
-        <w:rPr>
-          <w:rFonts w:ascii="Courier New" w:hAnsi="Courier New" w:cs="Courier New"/>
-          <w:sz w:val="36"/>
-          <w:szCs w:val="36"/>
-        </w:rPr>
-      </w:pPr>
-    </w:p>
-    <w:p>
-      <w:pPr>
-        <w:jc w:val="center"/>
-        <w:rPr>
-          <w:rFonts w:ascii="Courier New" w:hAnsi="Courier New" w:cs="Courier New"/>
-          <w:sz w:val="36"/>
-          <w:szCs w:val="36"/>
-        </w:rPr>
-      </w:pPr>
-      <w:r>
-        <w:rPr>
-          <w:rFonts w:ascii="Courier New" w:hAnsi="Courier New" w:cs="Courier New"/>
-          <w:sz w:val="36"/>
-          <w:szCs w:val="36"/>
-        </w:rPr>
-        <w:t xml:space="preserve">Version </w:t>
-      </w:r>
-      <w:proofErr w:type="gramStart"/>
-      <w:r>
-        <w:rPr>
-          <w:rFonts w:ascii="Courier New" w:hAnsi="Courier New" w:cs="Courier New"/>
-          <w:sz w:val="36"/>
-          <w:szCs w:val="36"/>
-        </w:rPr>
-        <w:t>Apple ]</w:t>
-      </w:r>
-      <w:proofErr w:type="gramEnd"/>
-      <w:r>
-        <w:rPr>
-          <w:rFonts w:ascii="Courier New" w:hAnsi="Courier New" w:cs="Courier New"/>
-          <w:sz w:val="36"/>
-          <w:szCs w:val="36"/>
-        </w:rPr>
-        <w:t>[ (FR/EN) en 2023 par</w:t>
-      </w:r>
-    </w:p>
-    <w:p>
-      <w:pPr>
-        <w:jc w:val="center"/>
-        <w:rPr>
-          <w:rFonts w:ascii="Courier New" w:hAnsi="Courier New" w:cs="Courier New"/>
-          <w:sz w:val="36"/>
-          <w:szCs w:val="36"/>
-        </w:rPr>
-      </w:pPr>
-      <w:r>
-        <w:rPr>
-          <w:rFonts w:ascii="Courier New" w:hAnsi="Courier New" w:cs="Courier New"/>
-          <w:sz w:val="36"/>
-          <w:szCs w:val="36"/>
-        </w:rPr>
-        <w:t xml:space="preserve">Antoine Vignau &amp; Olivier </w:t>
-      </w:r>
-      <w:proofErr w:type="spellStart"/>
-      <w:r>
-        <w:rPr>
-          <w:rFonts w:ascii="Courier New" w:hAnsi="Courier New" w:cs="Courier New"/>
-          <w:sz w:val="36"/>
-          <w:szCs w:val="36"/>
-        </w:rPr>
-        <w:t>Zardini</w:t>
-      </w:r>
-      <w:proofErr w:type="spellEnd"/>
-    </w:p>
-    <w:p>
-      <w:pPr>
-        <w:jc w:val="center"/>
-        <w:rPr>
-          <w:rFonts w:ascii="Courier New" w:hAnsi="Courier New" w:cs="Courier New"/>
-          <w:sz w:val="36"/>
-          <w:szCs w:val="36"/>
-        </w:rPr>
-      </w:pPr>
-      <w:r>
-        <w:rPr>
-          <w:rFonts w:ascii="Courier New" w:hAnsi="Courier New" w:cs="Courier New"/>
-          <w:sz w:val="36"/>
-          <w:szCs w:val="36"/>
-        </w:rPr>
-        <w:t>Brutal Deluxe Software</w:t>
-      </w:r>
-    </w:p>
-    <w:p>
-      <w:pPr>
-        <w:jc w:val="center"/>
-        <w:rPr>
-          <w:rFonts w:ascii="Courier New" w:hAnsi="Courier New" w:cs="Courier New"/>
-          <w:sz w:val="36"/>
-          <w:szCs w:val="36"/>
-        </w:rPr>
-      </w:pPr>
-      <w:r>
-        <w:rPr>
-          <w:rFonts w:ascii="Courier New" w:hAnsi="Courier New" w:cs="Courier New"/>
-          <w:sz w:val="36"/>
-          <w:szCs w:val="36"/>
-        </w:rPr>
-        <w:t>b</w:t>
-      </w:r>
-      <w:r>
-        <w:rPr>
-          <w:rFonts w:ascii="Courier New" w:hAnsi="Courier New" w:cs="Courier New"/>
-          <w:sz w:val="36"/>
-          <w:szCs w:val="36"/>
-        </w:rPr>
-        <w:t>rutaldeluxe.fr</w:t>
-      </w:r>
-    </w:p>
-    <w:p>
-      <w:pPr>
-        <w:jc w:val="center"/>
-        <w:rPr>
-          <w:rFonts w:ascii="Courier New" w:hAnsi="Courier New" w:cs="Courier New"/>
-          <w:sz w:val="36"/>
-          <w:szCs w:val="36"/>
-        </w:rPr>
-      </w:pPr>
-    </w:p>
-    <w:p>
-      <w:pPr>
-        <w:jc w:val="center"/>
-        <w:rPr>
-          <w:rFonts w:ascii="Courier New" w:hAnsi="Courier New" w:cs="Courier New"/>
-          <w:sz w:val="36"/>
-          <w:szCs w:val="36"/>
-        </w:rPr>
-      </w:pPr>
-    </w:p>
-    <w:p>
-      <w:pPr>
-        <w:jc w:val="center"/>
-        <w:rPr>
-          <w:rFonts w:ascii="Courier New" w:hAnsi="Courier New" w:cs="Courier New"/>
-          <w:sz w:val="36"/>
-          <w:szCs w:val="36"/>
-        </w:rPr>
-      </w:pPr>
-      <w:proofErr w:type="gramStart"/>
-      <w:r>
-        <w:rPr>
-          <w:rFonts w:ascii="Courier New" w:hAnsi="Courier New" w:cs="Courier New"/>
-          <w:sz w:val="36"/>
-          <w:szCs w:val="36"/>
-        </w:rPr>
-        <w:t>Apple ]</w:t>
-      </w:r>
-      <w:proofErr w:type="gramEnd"/>
-      <w:r>
-        <w:rPr>
-          <w:rFonts w:ascii="Courier New" w:hAnsi="Courier New" w:cs="Courier New"/>
-          <w:sz w:val="36"/>
-          <w:szCs w:val="36"/>
-        </w:rPr>
-        <w:t>[</w:t>
-      </w:r>
-    </w:p>
-    <w:p>
-      <w:pPr>
-        <w:jc w:val="center"/>
-        <w:rPr>
-          <w:rFonts w:ascii="Courier New" w:hAnsi="Courier New" w:cs="Courier New"/>
-          <w:sz w:val="36"/>
-          <w:szCs w:val="36"/>
-        </w:rPr>
-      </w:pPr>
-      <w:r>
-        <w:rPr>
-          <w:rFonts w:ascii="Courier New" w:hAnsi="Courier New" w:cs="Courier New"/>
-          <w:sz w:val="36"/>
-          <w:szCs w:val="36"/>
-        </w:rPr>
-        <w:t>64K de MEV</w:t>
-      </w:r>
-    </w:p>
-    <w:p>
-      <w:pPr>
-        <w:jc w:val="center"/>
-        <w:rPr>
-          <w:rFonts w:ascii="Courier New" w:hAnsi="Courier New" w:cs="Courier New"/>
-          <w:sz w:val="36"/>
-          <w:szCs w:val="36"/>
-        </w:rPr>
-      </w:pPr>
-      <w:r>
-        <w:rPr>
-          <w:rFonts w:ascii="Courier New" w:hAnsi="Courier New" w:cs="Courier New"/>
-          <w:sz w:val="36"/>
-          <w:szCs w:val="36"/>
-        </w:rPr>
-        <w:t>1 lecteur de disquettes</w:t>
-      </w:r>
-    </w:p>
-    <w:p>
-      <w:pPr>
-        <w:jc w:val="center"/>
-        <w:rPr>
-          <w:rFonts w:ascii="Courier New" w:hAnsi="Courier New" w:cs="Courier New"/>
-          <w:sz w:val="36"/>
-          <w:szCs w:val="36"/>
-        </w:rPr>
-      </w:pPr>
-    </w:p>
-    <w:p>
-      <w:pPr>
-        <w:jc w:val="center"/>
-        <w:rPr>
-          <w:rFonts w:ascii="Courier New" w:hAnsi="Courier New" w:cs="Courier New"/>
-          <w:sz w:val="36"/>
-          <w:szCs w:val="36"/>
-        </w:rPr>
-      </w:pPr>
-    </w:p>
-    <w:p>
-      <w:pPr>
-        <w:jc w:val="center"/>
-        <w:rPr>
-          <w:rFonts w:ascii="Courier New" w:hAnsi="Courier New" w:cs="Courier New"/>
         </w:rPr>
       </w:pPr>
       <w:r>
@@ -479,78 +14,6 @@
           <w:rFonts w:ascii="Courier New" w:hAnsi="Courier New" w:cs="Courier New"/>
           <w:noProof/>
         </w:rPr>
-        <w:drawing>
-          <wp:inline distT="0" distB="0" distL="0" distR="0" wp14:anchorId="3EB09BF9" wp14:editId="185C7C25">
-            <wp:extent cx="4572000" cy="1955800"/>
-            <wp:effectExtent l="0" t="0" r="0" b="0"/>
-            <wp:docPr id="1394770925" name="Image 2"/>
-            <wp:cNvGraphicFramePr>
-              <a:graphicFrameLocks xmlns:a="http://schemas.openxmlformats.org/drawingml/2006/main" noChangeAspect="1"/>
-            </wp:cNvGraphicFramePr>
-            <a:graphic xmlns:a="http://schemas.openxmlformats.org/drawingml/2006/main">
-              <a:graphicData uri="http://schemas.openxmlformats.org/drawingml/2006/picture">
-                <pic:pic xmlns:pic="http://schemas.openxmlformats.org/drawingml/2006/picture">
-                  <pic:nvPicPr>
-                    <pic:cNvPr id="1394770925" name="Image 1394770925"/>
-                    <pic:cNvPicPr/>
-                  </pic:nvPicPr>
-                  <pic:blipFill>
-                    <a:blip r:embed="rId5">
-                      <a:extLst>
-                        <a:ext uri="{28A0092B-C50C-407E-A947-70E740481C1C}">
-                          <a14:useLocalDpi xmlns:a14="http://schemas.microsoft.com/office/drawing/2010/main" val="0"/>
-                        </a:ext>
-                      </a:extLst>
-                    </a:blip>
-                    <a:stretch>
-                      <a:fillRect/>
-                    </a:stretch>
-                  </pic:blipFill>
-                  <pic:spPr>
-                    <a:xfrm>
-                      <a:off x="0" y="0"/>
-                      <a:ext cx="4572000" cy="1955800"/>
-                    </a:xfrm>
-                    <a:prstGeom prst="rect">
-                      <a:avLst/>
-                    </a:prstGeom>
-                  </pic:spPr>
-                </pic:pic>
-              </a:graphicData>
-            </a:graphic>
-          </wp:inline>
-        </w:drawing>
-      </w:r>
-    </w:p>
-    <w:p>
-      <w:pPr>
-        <w:jc w:val="center"/>
-        <w:rPr>
-          <w:rFonts w:ascii="Courier New" w:hAnsi="Courier New" w:cs="Courier New"/>
-        </w:rPr>
-      </w:pPr>
-    </w:p>
-    <w:p>
-      <w:pPr>
-        <w:jc w:val="both"/>
-        <w:rPr>
-          <w:rFonts w:ascii="Courier New" w:hAnsi="Courier New" w:cs="Courier New"/>
-        </w:rPr>
-      </w:pPr>
-    </w:p>
-    <w:p>
-      <w:pPr>
-        <w:jc w:val="center"/>
-        <w:rPr>
-          <w:rFonts w:ascii="Courier New" w:hAnsi="Courier New" w:cs="Courier New"/>
-        </w:rPr>
-      </w:pPr>
-      <w:r>
-        <w:rPr>
-          <w:rFonts w:ascii="Courier New" w:hAnsi="Courier New" w:cs="Courier New"/>
-          <w:noProof/>
-        </w:rPr>
-        <w:lastRenderedPageBreak/>
         <w:drawing>
           <wp:inline distT="0" distB="0" distL="0" distR="0">
             <wp:extent cx="5423957" cy="8678333"/>
@@ -567,7 +30,7 @@
                     <pic:cNvPicPr/>
                   </pic:nvPicPr>
                   <pic:blipFill>
-                    <a:blip r:embed="rId6" cstate="print">
+                    <a:blip r:embed="rId5" cstate="print">
                       <a:extLst>
                         <a:ext uri="{28A0092B-C50C-407E-A947-70E740481C1C}">
                           <a14:useLocalDpi xmlns:a14="http://schemas.microsoft.com/office/drawing/2010/main" val="0"/>
@@ -4614,6 +4077,566 @@
         <w:rPr>
           <w:rFonts w:ascii="Courier New" w:hAnsi="Courier New" w:cs="Courier New"/>
           <w:lang w:val="en-US"/>
+        </w:rPr>
+      </w:pPr>
+    </w:p>
+    <w:p>
+      <w:pPr>
+        <w:rPr>
+          <w:rFonts w:ascii="Courier New" w:hAnsi="Courier New" w:cs="Courier New"/>
+          <w:b/>
+          <w:bCs/>
+          <w:sz w:val="28"/>
+          <w:szCs w:val="28"/>
+          <w:lang w:val="en-US"/>
+        </w:rPr>
+      </w:pPr>
+      <w:r>
+        <w:rPr>
+          <w:rFonts w:ascii="Courier New" w:hAnsi="Courier New" w:cs="Courier New"/>
+          <w:b/>
+          <w:bCs/>
+          <w:sz w:val="28"/>
+          <w:szCs w:val="28"/>
+          <w:lang w:val="en-US"/>
+        </w:rPr>
+        <w:br w:type="page"/>
+      </w:r>
+    </w:p>
+    <w:p>
+      <w:pPr>
+        <w:jc w:val="center"/>
+        <w:rPr>
+          <w:rFonts w:ascii="Courier New" w:hAnsi="Courier New" w:cs="Courier New"/>
+          <w:b/>
+          <w:bCs/>
+          <w:sz w:val="72"/>
+          <w:szCs w:val="72"/>
+        </w:rPr>
+      </w:pPr>
+      <w:r>
+        <w:rPr>
+          <w:rFonts w:ascii="Courier New" w:hAnsi="Courier New" w:cs="Courier New"/>
+          <w:b/>
+          <w:bCs/>
+          <w:sz w:val="72"/>
+          <w:szCs w:val="72"/>
+        </w:rPr>
+        <w:lastRenderedPageBreak/>
+        <w:t>LE MANOIR DU DR GENIUS</w:t>
+      </w:r>
+    </w:p>
+    <w:p>
+      <w:pPr>
+        <w:jc w:val="center"/>
+        <w:rPr>
+          <w:rFonts w:ascii="Courier New" w:hAnsi="Courier New" w:cs="Courier New"/>
+          <w:b/>
+          <w:bCs/>
+          <w:sz w:val="72"/>
+          <w:szCs w:val="72"/>
+        </w:rPr>
+      </w:pPr>
+      <w:r>
+        <w:rPr>
+          <w:rFonts w:ascii="Courier New" w:hAnsi="Courier New" w:cs="Courier New"/>
+          <w:b/>
+          <w:bCs/>
+          <w:sz w:val="72"/>
+          <w:szCs w:val="72"/>
+        </w:rPr>
+        <w:t>/</w:t>
+      </w:r>
+    </w:p>
+    <w:p>
+      <w:pPr>
+        <w:jc w:val="center"/>
+        <w:rPr>
+          <w:rFonts w:ascii="Courier New" w:hAnsi="Courier New" w:cs="Courier New"/>
+          <w:b/>
+          <w:bCs/>
+          <w:sz w:val="72"/>
+          <w:szCs w:val="72"/>
+          <w:lang w:val="en-US"/>
+        </w:rPr>
+      </w:pPr>
+      <w:r>
+        <w:rPr>
+          <w:rFonts w:ascii="Courier New" w:hAnsi="Courier New" w:cs="Courier New"/>
+          <w:b/>
+          <w:bCs/>
+          <w:sz w:val="72"/>
+          <w:szCs w:val="72"/>
+          <w:lang w:val="en-US"/>
+        </w:rPr>
+        <w:t>THE MANOR OF DR GENIUS</w:t>
+      </w:r>
+    </w:p>
+    <w:p>
+      <w:pPr>
+        <w:jc w:val="center"/>
+        <w:rPr>
+          <w:rFonts w:ascii="Courier New" w:hAnsi="Courier New" w:cs="Courier New"/>
+          <w:sz w:val="36"/>
+          <w:szCs w:val="36"/>
+          <w:lang w:val="en-US"/>
+        </w:rPr>
+      </w:pPr>
+    </w:p>
+    <w:p>
+      <w:pPr>
+        <w:jc w:val="center"/>
+        <w:rPr>
+          <w:rFonts w:ascii="Courier New" w:hAnsi="Courier New" w:cs="Courier New"/>
+          <w:sz w:val="36"/>
+          <w:szCs w:val="36"/>
+          <w:lang w:val="en-US"/>
+        </w:rPr>
+      </w:pPr>
+    </w:p>
+    <w:p>
+      <w:pPr>
+        <w:jc w:val="center"/>
+        <w:rPr>
+          <w:rFonts w:ascii="Courier New" w:hAnsi="Courier New" w:cs="Courier New"/>
+          <w:sz w:val="36"/>
+          <w:szCs w:val="36"/>
+          <w:lang w:val="en-US"/>
+        </w:rPr>
+      </w:pPr>
+      <w:proofErr w:type="spellStart"/>
+      <w:r>
+        <w:rPr>
+          <w:rFonts w:ascii="Courier New" w:hAnsi="Courier New" w:cs="Courier New"/>
+          <w:sz w:val="36"/>
+          <w:szCs w:val="36"/>
+          <w:lang w:val="en-US"/>
+        </w:rPr>
+        <w:t>Programmé</w:t>
+      </w:r>
+      <w:proofErr w:type="spellEnd"/>
+      <w:r>
+        <w:rPr>
+          <w:rFonts w:ascii="Courier New" w:hAnsi="Courier New" w:cs="Courier New"/>
+          <w:sz w:val="36"/>
+          <w:szCs w:val="36"/>
+          <w:lang w:val="en-US"/>
+        </w:rPr>
+        <w:t xml:space="preserve"> par Laurent BENES</w:t>
+      </w:r>
+    </w:p>
+    <w:p>
+      <w:pPr>
+        <w:jc w:val="center"/>
+        <w:rPr>
+          <w:rFonts w:ascii="Courier New" w:hAnsi="Courier New" w:cs="Courier New"/>
+          <w:sz w:val="36"/>
+          <w:szCs w:val="36"/>
+        </w:rPr>
+      </w:pPr>
+      <w:r>
+        <w:rPr>
+          <w:rFonts w:ascii="Courier New" w:hAnsi="Courier New" w:cs="Courier New"/>
+          <w:sz w:val="36"/>
+          <w:szCs w:val="36"/>
+        </w:rPr>
+        <w:t xml:space="preserve">Publié par </w:t>
+      </w:r>
+      <w:proofErr w:type="spellStart"/>
+      <w:r>
+        <w:rPr>
+          <w:rFonts w:ascii="Courier New" w:hAnsi="Courier New" w:cs="Courier New"/>
+          <w:sz w:val="36"/>
+          <w:szCs w:val="36"/>
+        </w:rPr>
+        <w:t>Loriciels</w:t>
+      </w:r>
+      <w:proofErr w:type="spellEnd"/>
+    </w:p>
+    <w:p>
+      <w:pPr>
+        <w:jc w:val="center"/>
+        <w:rPr>
+          <w:rFonts w:ascii="Courier New" w:hAnsi="Courier New" w:cs="Courier New"/>
+          <w:sz w:val="36"/>
+          <w:szCs w:val="36"/>
+        </w:rPr>
+      </w:pPr>
+      <w:r>
+        <w:rPr>
+          <w:rFonts w:ascii="Courier New" w:hAnsi="Courier New" w:cs="Courier New"/>
+          <w:sz w:val="36"/>
+          <w:szCs w:val="36"/>
+        </w:rPr>
+        <w:t xml:space="preserve">© 83, </w:t>
+      </w:r>
+      <w:proofErr w:type="spellStart"/>
+      <w:r>
+        <w:rPr>
+          <w:rFonts w:ascii="Courier New" w:hAnsi="Courier New" w:cs="Courier New"/>
+          <w:sz w:val="36"/>
+          <w:szCs w:val="36"/>
+        </w:rPr>
+        <w:t>Loriciels</w:t>
+      </w:r>
+      <w:proofErr w:type="spellEnd"/>
+    </w:p>
+    <w:p>
+      <w:pPr>
+        <w:jc w:val="center"/>
+        <w:rPr>
+          <w:rFonts w:ascii="Courier New" w:hAnsi="Courier New" w:cs="Courier New"/>
+          <w:sz w:val="36"/>
+          <w:szCs w:val="36"/>
+        </w:rPr>
+      </w:pPr>
+    </w:p>
+    <w:p>
+      <w:pPr>
+        <w:jc w:val="center"/>
+        <w:rPr>
+          <w:rFonts w:ascii="Courier New" w:hAnsi="Courier New" w:cs="Courier New"/>
+          <w:sz w:val="36"/>
+          <w:szCs w:val="36"/>
+        </w:rPr>
+      </w:pPr>
+    </w:p>
+    <w:p>
+      <w:pPr>
+        <w:jc w:val="center"/>
+        <w:rPr>
+          <w:rFonts w:ascii="Courier New" w:hAnsi="Courier New" w:cs="Courier New"/>
+          <w:sz w:val="36"/>
+          <w:szCs w:val="36"/>
+        </w:rPr>
+      </w:pPr>
+      <w:r>
+        <w:rPr>
+          <w:rFonts w:ascii="Courier New" w:hAnsi="Courier New" w:cs="Courier New"/>
+          <w:sz w:val="36"/>
+          <w:szCs w:val="36"/>
+        </w:rPr>
+        <w:t>Version VG5000 en 2021 par</w:t>
+      </w:r>
+    </w:p>
+    <w:p>
+      <w:pPr>
+        <w:jc w:val="center"/>
+        <w:rPr>
+          <w:rFonts w:ascii="Courier New" w:hAnsi="Courier New" w:cs="Courier New"/>
+          <w:sz w:val="36"/>
+          <w:szCs w:val="36"/>
+        </w:rPr>
+      </w:pPr>
+      <w:r>
+        <w:rPr>
+          <w:rFonts w:ascii="Courier New" w:hAnsi="Courier New" w:cs="Courier New"/>
+          <w:sz w:val="36"/>
+          <w:szCs w:val="36"/>
+        </w:rPr>
+        <w:t>Fred_72</w:t>
+      </w:r>
+    </w:p>
+    <w:p>
+      <w:pPr>
+        <w:jc w:val="center"/>
+        <w:rPr>
+          <w:rFonts w:ascii="Courier New" w:hAnsi="Courier New" w:cs="Courier New"/>
+          <w:sz w:val="36"/>
+          <w:szCs w:val="36"/>
+        </w:rPr>
+      </w:pPr>
+    </w:p>
+    <w:p>
+      <w:pPr>
+        <w:jc w:val="center"/>
+        <w:rPr>
+          <w:rFonts w:ascii="Courier New" w:hAnsi="Courier New" w:cs="Courier New"/>
+          <w:sz w:val="36"/>
+          <w:szCs w:val="36"/>
+        </w:rPr>
+      </w:pPr>
+    </w:p>
+    <w:p>
+      <w:pPr>
+        <w:jc w:val="center"/>
+        <w:rPr>
+          <w:rFonts w:ascii="Courier New" w:hAnsi="Courier New" w:cs="Courier New"/>
+          <w:sz w:val="36"/>
+          <w:szCs w:val="36"/>
+        </w:rPr>
+      </w:pPr>
+      <w:r>
+        <w:rPr>
+          <w:rFonts w:ascii="Courier New" w:hAnsi="Courier New" w:cs="Courier New"/>
+          <w:sz w:val="36"/>
+          <w:szCs w:val="36"/>
+        </w:rPr>
+        <w:t xml:space="preserve">Version </w:t>
+      </w:r>
+      <w:proofErr w:type="gramStart"/>
+      <w:r>
+        <w:rPr>
+          <w:rFonts w:ascii="Courier New" w:hAnsi="Courier New" w:cs="Courier New"/>
+          <w:sz w:val="36"/>
+          <w:szCs w:val="36"/>
+        </w:rPr>
+        <w:t>Apple ]</w:t>
+      </w:r>
+      <w:proofErr w:type="gramEnd"/>
+      <w:r>
+        <w:rPr>
+          <w:rFonts w:ascii="Courier New" w:hAnsi="Courier New" w:cs="Courier New"/>
+          <w:sz w:val="36"/>
+          <w:szCs w:val="36"/>
+        </w:rPr>
+        <w:t>[ (FR/EN) en 2023 par</w:t>
+      </w:r>
+    </w:p>
+    <w:p>
+      <w:pPr>
+        <w:jc w:val="center"/>
+        <w:rPr>
+          <w:rFonts w:ascii="Courier New" w:hAnsi="Courier New" w:cs="Courier New"/>
+          <w:sz w:val="36"/>
+          <w:szCs w:val="36"/>
+        </w:rPr>
+      </w:pPr>
+      <w:r>
+        <w:rPr>
+          <w:rFonts w:ascii="Courier New" w:hAnsi="Courier New" w:cs="Courier New"/>
+          <w:sz w:val="36"/>
+          <w:szCs w:val="36"/>
+        </w:rPr>
+        <w:t xml:space="preserve">Antoine Vignau &amp; Olivier </w:t>
+      </w:r>
+      <w:proofErr w:type="spellStart"/>
+      <w:r>
+        <w:rPr>
+          <w:rFonts w:ascii="Courier New" w:hAnsi="Courier New" w:cs="Courier New"/>
+          <w:sz w:val="36"/>
+          <w:szCs w:val="36"/>
+        </w:rPr>
+        <w:t>Zardini</w:t>
+      </w:r>
+      <w:proofErr w:type="spellEnd"/>
+    </w:p>
+    <w:p>
+      <w:pPr>
+        <w:jc w:val="center"/>
+        <w:rPr>
+          <w:rFonts w:ascii="Courier New" w:hAnsi="Courier New" w:cs="Courier New"/>
+          <w:sz w:val="36"/>
+          <w:szCs w:val="36"/>
+        </w:rPr>
+      </w:pPr>
+      <w:r>
+        <w:rPr>
+          <w:rFonts w:ascii="Courier New" w:hAnsi="Courier New" w:cs="Courier New"/>
+          <w:sz w:val="36"/>
+          <w:szCs w:val="36"/>
+        </w:rPr>
+        <w:t>Brutal Deluxe Software</w:t>
+      </w:r>
+    </w:p>
+    <w:p>
+      <w:pPr>
+        <w:jc w:val="center"/>
+        <w:rPr>
+          <w:rFonts w:ascii="Courier New" w:hAnsi="Courier New" w:cs="Courier New"/>
+          <w:sz w:val="36"/>
+          <w:szCs w:val="36"/>
+        </w:rPr>
+      </w:pPr>
+      <w:r>
+        <w:rPr>
+          <w:rFonts w:ascii="Courier New" w:hAnsi="Courier New" w:cs="Courier New"/>
+          <w:sz w:val="36"/>
+          <w:szCs w:val="36"/>
+        </w:rPr>
+        <w:t>b</w:t>
+      </w:r>
+      <w:r>
+        <w:rPr>
+          <w:rFonts w:ascii="Courier New" w:hAnsi="Courier New" w:cs="Courier New"/>
+          <w:sz w:val="36"/>
+          <w:szCs w:val="36"/>
+        </w:rPr>
+        <w:t>rutaldeluxe.fr</w:t>
+      </w:r>
+    </w:p>
+    <w:p>
+      <w:pPr>
+        <w:jc w:val="center"/>
+        <w:rPr>
+          <w:rFonts w:ascii="Courier New" w:hAnsi="Courier New" w:cs="Courier New"/>
+          <w:sz w:val="36"/>
+          <w:szCs w:val="36"/>
+        </w:rPr>
+      </w:pPr>
+    </w:p>
+    <w:p>
+      <w:pPr>
+        <w:jc w:val="center"/>
+        <w:rPr>
+          <w:rFonts w:ascii="Courier New" w:hAnsi="Courier New" w:cs="Courier New"/>
+          <w:sz w:val="36"/>
+          <w:szCs w:val="36"/>
+        </w:rPr>
+      </w:pPr>
+    </w:p>
+    <w:p>
+      <w:pPr>
+        <w:jc w:val="center"/>
+        <w:rPr>
+          <w:rFonts w:ascii="Courier New" w:hAnsi="Courier New" w:cs="Courier New"/>
+          <w:sz w:val="36"/>
+          <w:szCs w:val="36"/>
+        </w:rPr>
+      </w:pPr>
+      <w:proofErr w:type="gramStart"/>
+      <w:r>
+        <w:rPr>
+          <w:rFonts w:ascii="Courier New" w:hAnsi="Courier New" w:cs="Courier New"/>
+          <w:sz w:val="36"/>
+          <w:szCs w:val="36"/>
+        </w:rPr>
+        <w:t>Apple ]</w:t>
+      </w:r>
+      <w:proofErr w:type="gramEnd"/>
+      <w:r>
+        <w:rPr>
+          <w:rFonts w:ascii="Courier New" w:hAnsi="Courier New" w:cs="Courier New"/>
+          <w:sz w:val="36"/>
+          <w:szCs w:val="36"/>
+        </w:rPr>
+        <w:t>[</w:t>
+      </w:r>
+    </w:p>
+    <w:p>
+      <w:pPr>
+        <w:jc w:val="center"/>
+        <w:rPr>
+          <w:rFonts w:ascii="Courier New" w:hAnsi="Courier New" w:cs="Courier New"/>
+          <w:sz w:val="36"/>
+          <w:szCs w:val="36"/>
+        </w:rPr>
+      </w:pPr>
+      <w:r>
+        <w:rPr>
+          <w:rFonts w:ascii="Courier New" w:hAnsi="Courier New" w:cs="Courier New"/>
+          <w:sz w:val="36"/>
+          <w:szCs w:val="36"/>
+        </w:rPr>
+        <w:t>64K de MEV</w:t>
+      </w:r>
+    </w:p>
+    <w:p>
+      <w:pPr>
+        <w:jc w:val="center"/>
+        <w:rPr>
+          <w:rFonts w:ascii="Courier New" w:hAnsi="Courier New" w:cs="Courier New"/>
+          <w:sz w:val="36"/>
+          <w:szCs w:val="36"/>
+        </w:rPr>
+      </w:pPr>
+      <w:r>
+        <w:rPr>
+          <w:rFonts w:ascii="Courier New" w:hAnsi="Courier New" w:cs="Courier New"/>
+          <w:sz w:val="36"/>
+          <w:szCs w:val="36"/>
+        </w:rPr>
+        <w:t>1 lecteur de disquettes</w:t>
+      </w:r>
+    </w:p>
+    <w:p>
+      <w:pPr>
+        <w:jc w:val="center"/>
+        <w:rPr>
+          <w:rFonts w:ascii="Courier New" w:hAnsi="Courier New" w:cs="Courier New"/>
+          <w:sz w:val="36"/>
+          <w:szCs w:val="36"/>
+        </w:rPr>
+      </w:pPr>
+    </w:p>
+    <w:p>
+      <w:pPr>
+        <w:jc w:val="center"/>
+        <w:rPr>
+          <w:rFonts w:ascii="Courier New" w:hAnsi="Courier New" w:cs="Courier New"/>
+          <w:sz w:val="36"/>
+          <w:szCs w:val="36"/>
+        </w:rPr>
+      </w:pPr>
+    </w:p>
+    <w:p>
+      <w:pPr>
+        <w:jc w:val="center"/>
+        <w:rPr>
+          <w:rFonts w:ascii="Courier New" w:hAnsi="Courier New" w:cs="Courier New"/>
+        </w:rPr>
+      </w:pPr>
+      <w:r>
+        <w:rPr>
+          <w:rFonts w:ascii="Courier New" w:hAnsi="Courier New" w:cs="Courier New"/>
+          <w:noProof/>
+        </w:rPr>
+        <w:drawing>
+          <wp:inline distT="0" distB="0" distL="0" distR="0" wp14:anchorId="22B713AC" wp14:editId="647A775D">
+            <wp:extent cx="4572000" cy="1955800"/>
+            <wp:effectExtent l="0" t="0" r="0" b="0"/>
+            <wp:docPr id="1394770925" name="Image 2"/>
+            <wp:cNvGraphicFramePr>
+              <a:graphicFrameLocks xmlns:a="http://schemas.openxmlformats.org/drawingml/2006/main" noChangeAspect="1"/>
+            </wp:cNvGraphicFramePr>
+            <a:graphic xmlns:a="http://schemas.openxmlformats.org/drawingml/2006/main">
+              <a:graphicData uri="http://schemas.openxmlformats.org/drawingml/2006/picture">
+                <pic:pic xmlns:pic="http://schemas.openxmlformats.org/drawingml/2006/picture">
+                  <pic:nvPicPr>
+                    <pic:cNvPr id="1394770925" name="Image 1394770925"/>
+                    <pic:cNvPicPr/>
+                  </pic:nvPicPr>
+                  <pic:blipFill>
+                    <a:blip r:embed="rId6">
+                      <a:extLst>
+                        <a:ext uri="{28A0092B-C50C-407E-A947-70E740481C1C}">
+                          <a14:useLocalDpi xmlns:a14="http://schemas.microsoft.com/office/drawing/2010/main" val="0"/>
+                        </a:ext>
+                      </a:extLst>
+                    </a:blip>
+                    <a:stretch>
+                      <a:fillRect/>
+                    </a:stretch>
+                  </pic:blipFill>
+                  <pic:spPr>
+                    <a:xfrm>
+                      <a:off x="0" y="0"/>
+                      <a:ext cx="4572000" cy="1955800"/>
+                    </a:xfrm>
+                    <a:prstGeom prst="rect">
+                      <a:avLst/>
+                    </a:prstGeom>
+                  </pic:spPr>
+                </pic:pic>
+              </a:graphicData>
+            </a:graphic>
+          </wp:inline>
+        </w:drawing>
+      </w:r>
+    </w:p>
+    <w:p>
+      <w:pPr>
+        <w:jc w:val="center"/>
+        <w:rPr>
+          <w:rFonts w:ascii="Courier New" w:hAnsi="Courier New" w:cs="Courier New"/>
+        </w:rPr>
+      </w:pPr>
+    </w:p>
+    <w:p>
+      <w:pPr>
+        <w:jc w:val="both"/>
+        <w:rPr>
+          <w:rFonts w:ascii="Courier New" w:hAnsi="Courier New" w:cs="Courier New"/>
         </w:rPr>
       </w:pPr>
     </w:p>

</xml_diff>